<commit_message>
updated example 4 and added gitignore file
</commit_message>
<xml_diff>
--- a/Example-4/Doc/Sample -4.docx
+++ b/Example-4/Doc/Sample -4.docx
@@ -60,12 +60,12 @@
                 <wp:inline distB="0" distT="0" distL="0" distR="0">
                   <wp:extent cx="647700" cy="704850"/>
                   <wp:effectExtent b="0" l="0" r="0" t="0"/>
-                  <wp:docPr descr="A black and white logo&#10;&#10;Description automatically generated with low confidence" id="967262273" name="image1.png"/>
+                  <wp:docPr descr="A black and white logo&#10;&#10;Description automatically generated with low confidence" id="967262278" name="image5.png"/>
                   <a:graphic>
                     <a:graphicData uri="http://schemas.openxmlformats.org/drawingml/2006/picture">
                       <pic:pic>
                         <pic:nvPicPr>
-                          <pic:cNvPr descr="A black and white logo&#10;&#10;Description automatically generated with low confidence" id="0" name="image1.png"/>
+                          <pic:cNvPr descr="A black and white logo&#10;&#10;Description automatically generated with low confidence" id="0" name="image5.png"/>
                           <pic:cNvPicPr preferRelativeResize="0"/>
                         </pic:nvPicPr>
                         <pic:blipFill>
@@ -826,65 +826,171 @@
     <w:p>
       <w:pPr>
         <w:jc w:val="both"/>
-        <w:rPr/>
-      </w:pPr>
-      <w:r>
-        <w:rPr>
-          <w:rtl w:val="0"/>
-        </w:rPr>
-        <w:t xml:space="preserve">A midnight, when everyone is in deep sleep. </w:t>
-      </w:r>
-      <w:r>
-        <w:rPr>
-          <w:b w:val="1"/>
-          <w:rtl w:val="0"/>
-        </w:rPr>
-        <w:t xml:space="preserve">The thief moved silently</w:t>
-      </w:r>
-      <w:r>
-        <w:rPr>
-          <w:rtl w:val="0"/>
-        </w:rPr>
-        <w:t xml:space="preserve">, thinking he was unnoticed. But as soon as he stepped inside, a motion-detection camera hidden in the corner sprang to life. </w:t>
-      </w:r>
-    </w:p>
-    <w:p>
-      <w:pPr>
-        <w:jc w:val="both"/>
-        <w:rPr/>
-      </w:pPr>
-      <w:r>
-        <w:rPr>
-          <w:rtl w:val="0"/>
-        </w:rPr>
-        <w:t xml:space="preserve">The camera, equipped with advanced video surveillance and QoS optimization, immediately began tracking the thief's every move. High-priority resources were allocated to ensure the camera's feed remained crystal clear, even in the low light. Within seconds, </w:t>
-      </w:r>
-      <w:r>
-        <w:rPr>
-          <w:b w:val="1"/>
-          <w:rtl w:val="0"/>
-        </w:rPr>
-        <w:t xml:space="preserve">an alert was sent to the nearest police station, along with live footage of the intruder</w:t>
-      </w:r>
-      <w:r>
-        <w:rPr>
-          <w:rtl w:val="0"/>
-        </w:rPr>
-        <w:t xml:space="preserve">.</w:t>
-      </w:r>
-    </w:p>
-    <w:p>
-      <w:pPr>
-        <w:jc w:val="both"/>
-        <w:rPr/>
-      </w:pPr>
-      <w:r>
-        <w:rPr>
-          <w:rtl w:val="0"/>
-        </w:rPr>
-        <w:t xml:space="preserve">The thief is still unaware that he is getting caught by camera and alerts been received to police. </w:t>
-      </w:r>
-    </w:p>
+        <w:rPr>
+          <w:color w:val="202124"/>
+          <w:highlight w:val="white"/>
+        </w:rPr>
+      </w:pPr>
+      <w:r>
+        <w:rPr>
+          <w:color w:val="202124"/>
+          <w:highlight w:val="white"/>
+          <w:rtl w:val="0"/>
+        </w:rPr>
+        <w:t xml:space="preserve">Use case scenario involves a corporate / home surveillance. Night vision cameras are deployed in a high security area (home/enterprise). As an intruder enters the high security area, a motion detected workflow is triggered including object detection, authentication, authorization and alarm and intruder tracking. High priority connection resources are allocated to the surveillance connection till the intrusion situation is resolved with law enforcement involvement.</w:t>
+      </w:r>
+      <w:r>
+        <w:rPr>
+          <w:rtl w:val="0"/>
+        </w:rPr>
+      </w:r>
+    </w:p>
+    <w:p>
+      <w:pPr>
+        <w:jc w:val="both"/>
+        <w:rPr>
+          <w:i w:val="1"/>
+        </w:rPr>
+      </w:pPr>
+      <w:r>
+        <w:rPr>
+          <w:rtl w:val="0"/>
+        </w:rPr>
+      </w:r>
+    </w:p>
+    <w:sdt>
+      <w:sdtPr>
+        <w:lock w:val="contentLocked"/>
+        <w:tag w:val="goog_rdk_0"/>
+      </w:sdtPr>
+      <w:sdtContent>
+        <w:tbl>
+          <w:tblPr>
+            <w:tblStyle w:val="Table3"/>
+            <w:tblW w:w="9639.0" w:type="dxa"/>
+            <w:jc w:val="left"/>
+            <w:tblBorders>
+              <w:top w:color="000000" w:space="0" w:sz="8" w:val="single"/>
+              <w:left w:color="000000" w:space="0" w:sz="8" w:val="single"/>
+              <w:bottom w:color="000000" w:space="0" w:sz="8" w:val="single"/>
+              <w:right w:color="000000" w:space="0" w:sz="8" w:val="single"/>
+              <w:insideH w:color="000000" w:space="0" w:sz="8" w:val="single"/>
+              <w:insideV w:color="000000" w:space="0" w:sz="8" w:val="single"/>
+            </w:tblBorders>
+            <w:tblLayout w:type="fixed"/>
+            <w:tblLook w:val="0600"/>
+          </w:tblPr>
+          <w:tblGrid>
+            <w:gridCol w:w="9639"/>
+            <w:tblGridChange w:id="0">
+              <w:tblGrid>
+                <w:gridCol w:w="9639"/>
+              </w:tblGrid>
+            </w:tblGridChange>
+          </w:tblGrid>
+          <w:tr>
+            <w:trPr>
+              <w:cantSplit w:val="0"/>
+              <w:tblHeader w:val="0"/>
+            </w:trPr>
+            <w:tc>
+              <w:tcPr>
+                <w:shd w:fill="auto" w:val="clear"/>
+                <w:tcMar>
+                  <w:top w:w="100.0" w:type="dxa"/>
+                  <w:left w:w="100.0" w:type="dxa"/>
+                  <w:bottom w:w="100.0" w:type="dxa"/>
+                  <w:right w:w="100.0" w:type="dxa"/>
+                </w:tcMar>
+                <w:vAlign w:val="top"/>
+              </w:tcPr>
+              <w:p>
+                <w:pPr>
+                  <w:jc w:val="both"/>
+                  <w:rPr>
+                    <w:i w:val="1"/>
+                  </w:rPr>
+                </w:pPr>
+                <w:r>
+                  <w:rPr>
+                    <w:i w:val="1"/>
+                    <w:rtl w:val="0"/>
+                  </w:rPr>
+                  <w:t xml:space="preserve">At midnight</w:t>
+                </w:r>
+                <w:r>
+                  <w:rPr>
+                    <w:i w:val="1"/>
+                    <w:rtl w:val="0"/>
+                  </w:rPr>
+                  <w:t xml:space="preserve">, when everyone is in deep sleep. </w:t>
+                </w:r>
+                <w:r>
+                  <w:rPr>
+                    <w:b w:val="1"/>
+                    <w:i w:val="1"/>
+                    <w:rtl w:val="0"/>
+                  </w:rPr>
+                  <w:t xml:space="preserve">The thief moved silently</w:t>
+                </w:r>
+                <w:r>
+                  <w:rPr>
+                    <w:i w:val="1"/>
+                    <w:rtl w:val="0"/>
+                  </w:rPr>
+                  <w:t xml:space="preserve">, thinking he was unnoticed. But as soon as he stepped inside, a motion-detection camera hidden in the corner sprang to life. </w:t>
+                </w:r>
+              </w:p>
+              <w:p>
+                <w:pPr>
+                  <w:jc w:val="both"/>
+                  <w:rPr>
+                    <w:i w:val="1"/>
+                  </w:rPr>
+                </w:pPr>
+                <w:r>
+                  <w:rPr>
+                    <w:i w:val="1"/>
+                    <w:rtl w:val="0"/>
+                  </w:rPr>
+                  <w:t xml:space="preserve">The camera, equipped with advanced video surveillance and QoS optimization, immediately began tracking the thief's every move. High-priority resources were allocated to ensure the camera's feed remained crystal clear, even in the low light. Within seconds, </w:t>
+                </w:r>
+                <w:r>
+                  <w:rPr>
+                    <w:b w:val="1"/>
+                    <w:i w:val="1"/>
+                    <w:rtl w:val="0"/>
+                  </w:rPr>
+                  <w:t xml:space="preserve">an alert was sent to the nearest police station, along with live footage of the intruder</w:t>
+                </w:r>
+                <w:r>
+                  <w:rPr>
+                    <w:i w:val="1"/>
+                    <w:rtl w:val="0"/>
+                  </w:rPr>
+                  <w:t xml:space="preserve">.</w:t>
+                </w:r>
+              </w:p>
+              <w:p>
+                <w:pPr>
+                  <w:jc w:val="both"/>
+                  <w:rPr>
+                    <w:i w:val="1"/>
+                  </w:rPr>
+                </w:pPr>
+                <w:r>
+                  <w:rPr>
+                    <w:i w:val="1"/>
+                    <w:rtl w:val="0"/>
+                  </w:rPr>
+                  <w:t xml:space="preserve">The thief is still unaware that he is getting caught by camera and alerts have been received to police. </w:t>
+                </w:r>
+              </w:p>
+            </w:tc>
+          </w:tr>
+        </w:tbl>
+      </w:sdtContent>
+    </w:sdt>
     <w:p>
       <w:pPr>
         <w:jc w:val="both"/>
@@ -930,12 +1036,12 @@
           <wp:inline distB="0" distT="0" distL="0" distR="0">
             <wp:extent cx="5943600" cy="2333625"/>
             <wp:effectExtent b="0" l="0" r="0" t="0"/>
-            <wp:docPr id="967262274" name="image2.png"/>
+            <wp:docPr id="967262280" name="image3.png"/>
             <a:graphic>
               <a:graphicData uri="http://schemas.openxmlformats.org/drawingml/2006/picture">
                 <pic:pic>
                   <pic:nvPicPr>
-                    <pic:cNvPr id="0" name="image2.png"/>
+                    <pic:cNvPr id="0" name="image3.png"/>
                     <pic:cNvPicPr preferRelativeResize="0"/>
                   </pic:nvPicPr>
                   <pic:blipFill>
@@ -990,280 +1096,746 @@
     <w:p>
       <w:pPr>
         <w:jc w:val="both"/>
-        <w:rPr/>
-      </w:pPr>
-      <w:r>
-        <w:rPr>
-          <w:rtl w:val="0"/>
-        </w:rPr>
-      </w:r>
-    </w:p>
-    <w:p>
-      <w:pPr>
-        <w:jc w:val="both"/>
-        <w:rPr/>
-      </w:pPr>
-      <w:r>
-        <w:rPr>
-          <w:rtl w:val="0"/>
-        </w:rPr>
-      </w:r>
-    </w:p>
-    <w:p>
-      <w:pPr>
-        <w:jc w:val="both"/>
-        <w:rPr/>
-      </w:pPr>
-      <w:r>
-        <w:rPr>
-          <w:rtl w:val="0"/>
-        </w:rPr>
-      </w:r>
-    </w:p>
-    <w:p>
-      <w:pPr>
-        <w:jc w:val="both"/>
-        <w:rPr/>
-      </w:pPr>
-      <w:r>
-        <w:rPr>
-          <w:rtl w:val="0"/>
-        </w:rPr>
-      </w:r>
-    </w:p>
-    <w:p>
-      <w:pPr>
-        <w:jc w:val="both"/>
-        <w:rPr/>
-      </w:pPr>
-      <w:r>
-        <w:rPr>
-          <w:rtl w:val="0"/>
-        </w:rPr>
-      </w:r>
-    </w:p>
-    <w:p>
-      <w:pPr>
-        <w:jc w:val="both"/>
-        <w:rPr/>
-      </w:pPr>
-      <w:r>
-        <w:rPr>
-          <w:rtl w:val="0"/>
-        </w:rPr>
-      </w:r>
-    </w:p>
-    <w:p>
-      <w:pPr>
-        <w:jc w:val="both"/>
-        <w:rPr/>
-      </w:pPr>
-      <w:r>
-        <w:rPr>
-          <w:rtl w:val="0"/>
-        </w:rPr>
-      </w:r>
-    </w:p>
-    <w:p>
-      <w:pPr>
-        <w:jc w:val="both"/>
-        <w:rPr/>
-      </w:pPr>
-      <w:r>
-        <w:rPr>
-          <w:rtl w:val="0"/>
-        </w:rPr>
-      </w:r>
-    </w:p>
-    <w:p>
-      <w:pPr>
-        <w:jc w:val="both"/>
-        <w:rPr/>
-      </w:pPr>
-      <w:r>
-        <w:rPr>
-          <w:rtl w:val="0"/>
-        </w:rPr>
-      </w:r>
-    </w:p>
-    <w:p>
-      <w:pPr>
-        <w:jc w:val="both"/>
-        <w:rPr/>
-      </w:pPr>
-      <w:r>
-        <w:rPr>
-          <w:rtl w:val="0"/>
-        </w:rPr>
-      </w:r>
-    </w:p>
-    <w:p>
-      <w:pPr>
-        <w:jc w:val="both"/>
-        <w:rPr/>
-      </w:pPr>
-      <w:r>
-        <w:rPr>
-          <w:rtl w:val="0"/>
-        </w:rPr>
-      </w:r>
-    </w:p>
-    <w:p>
-      <w:pPr>
-        <w:jc w:val="both"/>
-        <w:rPr/>
-      </w:pPr>
-      <w:r>
-        <w:rPr>
-          <w:rtl w:val="0"/>
-        </w:rPr>
-        <w:t xml:space="preserve">Phase 1: Thief Enters the House</w:t>
-      </w:r>
-    </w:p>
-    <w:p>
-      <w:pPr>
-        <w:jc w:val="both"/>
-        <w:rPr/>
-      </w:pPr>
-      <w:r>
-        <w:rPr>
-          <w:rtl w:val="0"/>
-        </w:rPr>
-        <w:t xml:space="preserve">Phase 2: Motion Detection Camera Activates</w:t>
-      </w:r>
-    </w:p>
-    <w:p>
-      <w:pPr>
-        <w:jc w:val="both"/>
-        <w:rPr/>
-      </w:pPr>
-      <w:r>
-        <w:rPr>
-          <w:rtl w:val="0"/>
-        </w:rPr>
-        <w:t xml:space="preserve">Phase 3: Alert Sent to Nearest Police Station</w:t>
-      </w:r>
-    </w:p>
-    <w:p>
-      <w:pPr>
-        <w:jc w:val="both"/>
-        <w:rPr/>
-      </w:pPr>
-      <w:r>
-        <w:rPr>
-          <w:rtl w:val="0"/>
-        </w:rPr>
-        <w:t xml:space="preserve">Phase 4: Continuous Monitoring happens and live tracking details send to police</w:t>
-      </w:r>
-    </w:p>
-    <w:p>
-      <w:pPr>
-        <w:jc w:val="both"/>
-        <w:rPr/>
-      </w:pPr>
-      <w:r>
-        <w:rPr>
-          <w:rtl w:val="0"/>
-        </w:rPr>
-        <w:t xml:space="preserve">Phase 5: Police arrives</w:t>
-      </w:r>
-    </w:p>
-    <w:p>
-      <w:pPr>
-        <w:jc w:val="both"/>
-        <w:rPr/>
-      </w:pPr>
-      <w:r>
-        <w:rPr>
-          <w:rtl w:val="0"/>
-        </w:rPr>
-        <w:t xml:space="preserve">Phase 6: Thief is Caught by Police</w:t>
-      </w:r>
-    </w:p>
-    <w:p>
-      <w:pPr>
-        <w:jc w:val="both"/>
-        <w:rPr/>
-      </w:pPr>
-      <w:r>
-        <w:rPr>
-          <w:rtl w:val="0"/>
-        </w:rPr>
-      </w:r>
-    </w:p>
-    <w:p>
-      <w:pPr>
-        <w:jc w:val="both"/>
-        <w:rPr/>
-      </w:pPr>
-      <w:r>
-        <w:rPr>
-          <w:rtl w:val="0"/>
-        </w:rPr>
-      </w:r>
-    </w:p>
-    <w:p>
-      <w:pPr>
-        <w:jc w:val="both"/>
-        <w:rPr/>
-      </w:pPr>
-      <w:r>
-        <w:rPr>
-          <w:rtl w:val="0"/>
-        </w:rPr>
-        <w:t xml:space="preserve">Note: If the police not responded on time, then it will capture and give the live tracking of the thief by activating nearby cameras and base stations.</w:t>
-      </w:r>
-    </w:p>
-    <w:p>
-      <w:pPr>
-        <w:rPr/>
-      </w:pPr>
-      <w:r>
-        <w:rPr>
-          <w:rtl w:val="0"/>
-        </w:rPr>
-      </w:r>
-    </w:p>
-    <w:p>
-      <w:pPr>
-        <w:rPr/>
-      </w:pPr>
-      <w:r>
-        <w:rPr>
-          <w:rtl w:val="0"/>
-        </w:rPr>
-      </w:r>
-    </w:p>
-    <w:p>
-      <w:pPr>
-        <w:rPr/>
-      </w:pPr>
-      <w:r>
-        <w:rPr>
-          <w:rtl w:val="0"/>
-        </w:rPr>
-        <w:t xml:space="preserve">Clause-2: use case requirements</w:t>
-      </w:r>
-    </w:p>
-    <w:p>
-      <w:pPr>
-        <w:rPr/>
-      </w:pPr>
-      <w:r>
-        <w:rPr>
-          <w:rtl w:val="0"/>
-        </w:rPr>
-      </w:r>
-    </w:p>
-    <w:p>
-      <w:pPr>
-        <w:rPr/>
-      </w:pPr>
-      <w:r>
-        <w:rPr>
-          <w:rtl w:val="0"/>
-        </w:rPr>
-        <w:t xml:space="preserve">Clause-3: PS1: pipeline design</w:t>
+        <w:rPr>
+          <w:color w:val="202124"/>
+          <w:highlight w:val="white"/>
+        </w:rPr>
+      </w:pPr>
+      <w:r>
+        <w:rPr>
+          <w:rtl w:val="0"/>
+        </w:rPr>
+        <w:t xml:space="preserve">Phase 1: “</w:t>
+      </w:r>
+      <w:r>
+        <w:rPr>
+          <w:i w:val="1"/>
+          <w:rtl w:val="0"/>
+        </w:rPr>
+        <w:t xml:space="preserve">Thief Enters the House, Motion Detection Camera Activates”</w:t>
+      </w:r>
+      <w:r>
+        <w:rPr>
+          <w:rtl w:val="0"/>
+        </w:rPr>
+        <w:t xml:space="preserve">: </w:t>
+      </w:r>
+      <w:r>
+        <w:rPr>
+          <w:color w:val="202124"/>
+          <w:highlight w:val="white"/>
+          <w:rtl w:val="0"/>
+        </w:rPr>
+        <w:t xml:space="preserve">Intrusion is detected by motion detection cameras. The images/videos need to be processed for authentication and authorization.</w:t>
+      </w:r>
+    </w:p>
+    <w:p>
+      <w:pPr>
+        <w:jc w:val="both"/>
+        <w:rPr>
+          <w:color w:val="202124"/>
+          <w:highlight w:val="white"/>
+        </w:rPr>
+      </w:pPr>
+      <w:r>
+        <w:rPr>
+          <w:rtl w:val="0"/>
+        </w:rPr>
+      </w:r>
+    </w:p>
+    <w:p>
+      <w:pPr>
+        <w:jc w:val="both"/>
+        <w:rPr/>
+      </w:pPr>
+      <w:r>
+        <w:rPr>
+          <w:rtl w:val="0"/>
+        </w:rPr>
+        <w:t xml:space="preserve">Phase 2: “</w:t>
+      </w:r>
+      <w:r>
+        <w:rPr>
+          <w:i w:val="1"/>
+          <w:rtl w:val="0"/>
+        </w:rPr>
+        <w:t xml:space="preserve">Alert Sent to Nearest Police Station”</w:t>
+      </w:r>
+      <w:r>
+        <w:rPr>
+          <w:rtl w:val="0"/>
+        </w:rPr>
+        <w:t xml:space="preserve">: Law enforcement is alerted in case of intrusion is confirmed. Continuous monitoring feeds are to be sent to law enforcement officers.</w:t>
+      </w:r>
+    </w:p>
+    <w:p>
+      <w:pPr>
+        <w:jc w:val="both"/>
+        <w:rPr/>
+      </w:pPr>
+      <w:r>
+        <w:rPr>
+          <w:rtl w:val="0"/>
+        </w:rPr>
+      </w:r>
+    </w:p>
+    <w:p>
+      <w:pPr>
+        <w:jc w:val="both"/>
+        <w:rPr/>
+      </w:pPr>
+      <w:r>
+        <w:rPr>
+          <w:rtl w:val="0"/>
+        </w:rPr>
+        <w:t xml:space="preserve">Note: If the police do not respond on time, then it will capture and give the live tracking of the thief by activating nearby cameras and base stations.</w:t>
+      </w:r>
+    </w:p>
+    <w:p>
+      <w:pPr>
+        <w:jc w:val="both"/>
+        <w:rPr/>
+      </w:pPr>
+      <w:r>
+        <w:rPr>
+          <w:rtl w:val="0"/>
+        </w:rPr>
+      </w:r>
+    </w:p>
+    <w:p>
+      <w:pPr>
+        <w:jc w:val="both"/>
+        <w:rPr/>
+      </w:pPr>
+      <w:r>
+        <w:rPr>
+          <w:rtl w:val="0"/>
+        </w:rPr>
+        <w:t xml:space="preserve">Phase 3: “</w:t>
+      </w:r>
+      <w:r>
+        <w:rPr>
+          <w:i w:val="1"/>
+          <w:rtl w:val="0"/>
+        </w:rPr>
+        <w:t xml:space="preserve">Continuous Monitoring happens and live tracking details sent to police”</w:t>
+      </w:r>
+      <w:r>
+        <w:rPr>
+          <w:rtl w:val="0"/>
+        </w:rPr>
+        <w:t xml:space="preserve">: Officers arrive from local police stations and are provided with high priority connection on the scene.</w:t>
+      </w:r>
+    </w:p>
+    <w:p>
+      <w:pPr>
+        <w:jc w:val="both"/>
+        <w:rPr/>
+      </w:pPr>
+      <w:r>
+        <w:rPr>
+          <w:rtl w:val="0"/>
+        </w:rPr>
+      </w:r>
+    </w:p>
+    <w:p>
+      <w:pPr>
+        <w:jc w:val="both"/>
+        <w:rPr/>
+      </w:pPr>
+      <w:r>
+        <w:rPr>
+          <w:rtl w:val="0"/>
+        </w:rPr>
+        <w:t xml:space="preserve">Phase 4: “</w:t>
+      </w:r>
+      <w:r>
+        <w:rPr>
+          <w:i w:val="1"/>
+          <w:rtl w:val="0"/>
+        </w:rPr>
+        <w:t xml:space="preserve">Thief is Caught by Police”</w:t>
+      </w:r>
+      <w:r>
+        <w:rPr>
+          <w:rtl w:val="0"/>
+        </w:rPr>
+        <w:t xml:space="preserve">: Intrusion situation is resolved, the intruder is apprehended and normal call priorities are restored.</w:t>
+      </w:r>
+    </w:p>
+    <w:p>
+      <w:pPr>
+        <w:jc w:val="both"/>
+        <w:rPr/>
+      </w:pPr>
+      <w:r>
+        <w:rPr>
+          <w:rtl w:val="0"/>
+        </w:rPr>
+      </w:r>
+    </w:p>
+    <w:p>
+      <w:pPr>
+        <w:pStyle w:val="Heading2"/>
+        <w:rPr/>
+      </w:pPr>
+      <w:bookmarkStart w:colFirst="0" w:colLast="0" w:name="_heading=h.wcfk1ip8x84p" w:id="4"/>
+      <w:bookmarkEnd w:id="4"/>
+      <w:r>
+        <w:rPr>
+          <w:rtl w:val="0"/>
+        </w:rPr>
+        <w:t xml:space="preserve">use case requirements</w:t>
+      </w:r>
+    </w:p>
+    <w:p>
+      <w:pPr>
+        <w:jc w:val="both"/>
+        <w:rPr/>
+      </w:pPr>
+      <w:r>
+        <w:rPr>
+          <w:rtl w:val="0"/>
+        </w:rPr>
+        <w:t xml:space="preserve">Requirement-1: It is critical that </w:t>
+      </w:r>
+      <w:r>
+        <w:rPr>
+          <w:color w:val="202124"/>
+          <w:highlight w:val="white"/>
+          <w:rtl w:val="0"/>
+        </w:rPr>
+        <w:t xml:space="preserve">i</w:t>
+      </w:r>
+      <w:r>
+        <w:rPr>
+          <w:color w:val="202124"/>
+          <w:highlight w:val="white"/>
+          <w:rtl w:val="0"/>
+        </w:rPr>
+        <w:t xml:space="preserve">mage detection, video analysis models need to be selected and deployed in the cloud or edge. Images/videos from the cameras need to be sent with low latency and high resolution to the models for inference and processing.</w:t>
+      </w:r>
+      <w:r>
+        <w:rPr>
+          <w:rtl w:val="0"/>
+        </w:rPr>
+      </w:r>
+    </w:p>
+    <w:p>
+      <w:pPr>
+        <w:jc w:val="both"/>
+        <w:rPr/>
+      </w:pPr>
+      <w:r>
+        <w:rPr>
+          <w:rtl w:val="0"/>
+        </w:rPr>
+      </w:r>
+    </w:p>
+    <w:p>
+      <w:pPr>
+        <w:jc w:val="both"/>
+        <w:rPr/>
+      </w:pPr>
+      <w:r>
+        <w:rPr>
+          <w:rtl w:val="0"/>
+        </w:rPr>
+        <w:t xml:space="preserve">Requirement-2: It is critical that </w:t>
+      </w:r>
+      <w:r>
+        <w:rPr>
+          <w:color w:val="202124"/>
+          <w:highlight w:val="white"/>
+          <w:rtl w:val="0"/>
+        </w:rPr>
+        <w:t xml:space="preserve">c</w:t>
+      </w:r>
+      <w:r>
+        <w:rPr>
+          <w:color w:val="202124"/>
+          <w:highlight w:val="white"/>
+          <w:rtl w:val="0"/>
+        </w:rPr>
+        <w:t xml:space="preserve">ontinuous allocation of resources for monitoring videos and images be sent to law enforcement.</w:t>
+      </w:r>
+      <w:r>
+        <w:rPr>
+          <w:rtl w:val="0"/>
+        </w:rPr>
+      </w:r>
+    </w:p>
+    <w:p>
+      <w:pPr>
+        <w:jc w:val="both"/>
+        <w:rPr/>
+      </w:pPr>
+      <w:r>
+        <w:rPr>
+          <w:rtl w:val="0"/>
+        </w:rPr>
+      </w:r>
+    </w:p>
+    <w:p>
+      <w:pPr>
+        <w:jc w:val="both"/>
+        <w:rPr/>
+      </w:pPr>
+      <w:r>
+        <w:rPr>
+          <w:rtl w:val="0"/>
+        </w:rPr>
+        <w:t xml:space="preserve">Requirement-3: It is critical that </w:t>
+      </w:r>
+      <w:r>
+        <w:rPr>
+          <w:color w:val="202124"/>
+          <w:highlight w:val="white"/>
+          <w:rtl w:val="0"/>
+        </w:rPr>
+        <w:t xml:space="preserve">mobility tracking for high priority users and location based prioritized resource allocation for high priority users for specific locations.</w:t>
+      </w:r>
+      <w:r>
+        <w:rPr>
+          <w:rtl w:val="0"/>
+        </w:rPr>
+      </w:r>
+    </w:p>
+    <w:p>
+      <w:pPr>
+        <w:jc w:val="both"/>
+        <w:rPr/>
+      </w:pPr>
+      <w:r>
+        <w:rPr>
+          <w:rtl w:val="0"/>
+        </w:rPr>
+      </w:r>
+    </w:p>
+    <w:p>
+      <w:pPr>
+        <w:jc w:val="both"/>
+        <w:rPr/>
+      </w:pPr>
+      <w:r>
+        <w:rPr>
+          <w:rtl w:val="0"/>
+        </w:rPr>
+        <w:t xml:space="preserve">Requirement-4: It is critical to </w:t>
+      </w:r>
+      <w:r>
+        <w:rPr>
+          <w:color w:val="202124"/>
+          <w:highlight w:val="white"/>
+          <w:rtl w:val="0"/>
+        </w:rPr>
+        <w:t xml:space="preserve">trigger based normalization and re-distribution of resources to low priority users once the emergency situation is resolved.</w:t>
+      </w:r>
+      <w:r>
+        <w:rPr>
+          <w:rtl w:val="0"/>
+        </w:rPr>
+      </w:r>
+    </w:p>
+    <w:p>
+      <w:pPr>
+        <w:rPr/>
+      </w:pPr>
+      <w:r>
+        <w:rPr>
+          <w:rtl w:val="0"/>
+        </w:rPr>
+      </w:r>
+    </w:p>
+    <w:p>
+      <w:pPr>
+        <w:rPr/>
+      </w:pPr>
+      <w:r>
+        <w:rPr>
+          <w:rtl w:val="0"/>
+        </w:rPr>
+      </w:r>
+    </w:p>
+    <w:p>
+      <w:pPr>
+        <w:pStyle w:val="Heading2"/>
+        <w:rPr/>
+      </w:pPr>
+      <w:bookmarkStart w:colFirst="0" w:colLast="0" w:name="_heading=h.vkhm433sfwi7" w:id="5"/>
+      <w:bookmarkEnd w:id="5"/>
+      <w:r>
+        <w:rPr>
+          <w:rtl w:val="0"/>
+        </w:rPr>
+        <w:t xml:space="preserve">PS1: pipeline design</w:t>
+      </w:r>
+    </w:p>
+    <w:p>
+      <w:pPr>
+        <w:rPr/>
+      </w:pPr>
+      <w:r>
+        <w:rPr>
+          <w:rtl w:val="0"/>
+        </w:rPr>
+      </w:r>
+    </w:p>
+    <w:p>
+      <w:pPr>
+        <w:numPr>
+          <w:ilvl w:val="0"/>
+          <w:numId w:val="7"/>
+        </w:numPr>
+        <w:ind w:left="720" w:hanging="360"/>
+        <w:rPr>
+          <w:u w:val="none"/>
+        </w:rPr>
+      </w:pPr>
+      <w:r>
+        <w:rPr>
+          <w:rtl w:val="0"/>
+        </w:rPr>
+        <w:t xml:space="preserve">AI /ML Concept used is event analysis and anomaly detection</w:t>
+      </w:r>
+    </w:p>
+    <w:p>
+      <w:pPr>
+        <w:numPr>
+          <w:ilvl w:val="0"/>
+          <w:numId w:val="7"/>
+        </w:numPr>
+        <w:ind w:left="720" w:hanging="360"/>
+        <w:rPr>
+          <w:u w:val="none"/>
+        </w:rPr>
+      </w:pPr>
+      <w:r>
+        <w:rPr>
+          <w:b w:val="1"/>
+          <w:rtl w:val="0"/>
+        </w:rPr>
+        <w:t xml:space="preserve">In Relation with ITU Y.3172</w:t>
+      </w:r>
+      <w:r>
+        <w:rPr>
+          <w:rtl w:val="0"/>
+        </w:rPr>
+        <w:t xml:space="preserve"> – for </w:t>
+      </w:r>
+      <w:r>
+        <w:rPr>
+          <w:b w:val="1"/>
+          <w:rtl w:val="0"/>
+        </w:rPr>
+        <w:t xml:space="preserve">submission</w:t>
+      </w:r>
+    </w:p>
+    <w:p>
+      <w:pPr>
+        <w:ind w:left="0" w:firstLine="0"/>
+        <w:rPr/>
+      </w:pPr>
+      <w:r>
+        <w:rPr>
+          <w:rtl w:val="0"/>
+        </w:rPr>
+      </w:r>
+    </w:p>
+    <w:p>
+      <w:pPr>
+        <w:rPr>
+          <w:b w:val="1"/>
+        </w:rPr>
+      </w:pPr>
+      <w:r>
+        <w:rPr>
+          <w:b w:val="1"/>
+          <w:rtl w:val="0"/>
+        </w:rPr>
+        <w:t xml:space="preserve">Requirements for this type of application?</w:t>
+      </w:r>
+    </w:p>
+    <w:p>
+      <w:pPr>
+        <w:rPr>
+          <w:b w:val="1"/>
+        </w:rPr>
+      </w:pPr>
+      <w:r>
+        <w:rPr>
+          <w:rtl w:val="0"/>
+        </w:rPr>
+      </w:r>
+    </w:p>
+    <w:p>
+      <w:pPr>
+        <w:numPr>
+          <w:ilvl w:val="0"/>
+          <w:numId w:val="4"/>
+        </w:numPr>
+        <w:ind w:left="720" w:hanging="360"/>
+        <w:rPr>
+          <w:u w:val="none"/>
+        </w:rPr>
+      </w:pPr>
+      <w:r>
+        <w:rPr>
+          <w:rtl w:val="0"/>
+        </w:rPr>
+        <w:t xml:space="preserve">SRC of data: Camera</w:t>
+      </w:r>
+    </w:p>
+    <w:p>
+      <w:pPr>
+        <w:numPr>
+          <w:ilvl w:val="0"/>
+          <w:numId w:val="4"/>
+        </w:numPr>
+        <w:ind w:left="720" w:hanging="360"/>
+        <w:rPr>
+          <w:u w:val="none"/>
+        </w:rPr>
+      </w:pPr>
+      <w:r>
+        <w:rPr>
+          <w:rtl w:val="0"/>
+        </w:rPr>
+        <w:t xml:space="preserve">Collector: edge server</w:t>
+      </w:r>
+    </w:p>
+    <w:p>
+      <w:pPr>
+        <w:numPr>
+          <w:ilvl w:val="0"/>
+          <w:numId w:val="4"/>
+        </w:numPr>
+        <w:ind w:left="720" w:hanging="360"/>
+        <w:rPr>
+          <w:u w:val="none"/>
+        </w:rPr>
+      </w:pPr>
+      <w:r>
+        <w:rPr>
+          <w:rtl w:val="0"/>
+        </w:rPr>
+        <w:t xml:space="preserve">Models: object detection, anomaly detection</w:t>
+      </w:r>
+    </w:p>
+    <w:p>
+      <w:pPr>
+        <w:numPr>
+          <w:ilvl w:val="0"/>
+          <w:numId w:val="4"/>
+        </w:numPr>
+        <w:ind w:left="720" w:hanging="360"/>
+        <w:rPr>
+          <w:u w:val="none"/>
+        </w:rPr>
+      </w:pPr>
+      <w:r>
+        <w:rPr>
+          <w:rtl w:val="0"/>
+        </w:rPr>
+        <w:t xml:space="preserve">Policies: authentication and authorization based on detected faces</w:t>
+      </w:r>
+    </w:p>
+    <w:p>
+      <w:pPr>
+        <w:numPr>
+          <w:ilvl w:val="0"/>
+          <w:numId w:val="4"/>
+        </w:numPr>
+        <w:ind w:left="720" w:hanging="360"/>
+        <w:rPr>
+          <w:u w:val="none"/>
+        </w:rPr>
+      </w:pPr>
+      <w:r>
+        <w:rPr>
+          <w:rtl w:val="0"/>
+        </w:rPr>
+        <w:t xml:space="preserve">Distributors : edge server</w:t>
+      </w:r>
+    </w:p>
+    <w:p>
+      <w:pPr>
+        <w:numPr>
+          <w:ilvl w:val="0"/>
+          <w:numId w:val="4"/>
+        </w:numPr>
+        <w:ind w:left="720" w:hanging="360"/>
+        <w:rPr>
+          <w:u w:val="none"/>
+        </w:rPr>
+      </w:pPr>
+      <w:r>
+        <w:rPr>
+          <w:rtl w:val="0"/>
+        </w:rPr>
+        <w:t xml:space="preserve">Model inference Application (SINK): xApp</w:t>
+      </w:r>
+      <w:r>
+        <w:rPr>
+          <w:rtl w:val="0"/>
+        </w:rPr>
+      </w:r>
+    </w:p>
+    <w:p>
+      <w:pPr>
+        <w:rPr/>
+      </w:pPr>
+      <w:r>
+        <w:rPr>
+          <w:rtl w:val="0"/>
+        </w:rPr>
+      </w:r>
+    </w:p>
+    <w:p>
+      <w:pPr>
+        <w:rPr/>
+      </w:pPr>
+      <w:r>
+        <w:rPr/>
+        <w:drawing>
+          <wp:inline distB="114300" distT="114300" distL="114300" distR="114300">
+            <wp:extent cx="6119820" cy="3327400"/>
+            <wp:effectExtent b="0" l="0" r="0" t="0"/>
+            <wp:docPr id="967262276" name="image7.png"/>
+            <a:graphic>
+              <a:graphicData uri="http://schemas.openxmlformats.org/drawingml/2006/picture">
+                <pic:pic>
+                  <pic:nvPicPr>
+                    <pic:cNvPr id="0" name="image7.png"/>
+                    <pic:cNvPicPr preferRelativeResize="0"/>
+                  </pic:nvPicPr>
+                  <pic:blipFill>
+                    <a:blip r:embed="rId9"/>
+                    <a:srcRect b="0" l="0" r="0" t="0"/>
+                    <a:stretch>
+                      <a:fillRect/>
+                    </a:stretch>
+                  </pic:blipFill>
+                  <pic:spPr>
+                    <a:xfrm>
+                      <a:off x="0" y="0"/>
+                      <a:ext cx="6119820" cy="3327400"/>
+                    </a:xfrm>
+                    <a:prstGeom prst="rect"/>
+                    <a:ln/>
+                  </pic:spPr>
+                </pic:pic>
+              </a:graphicData>
+            </a:graphic>
+          </wp:inline>
+        </w:drawing>
+      </w:r>
+      <w:r>
+        <w:rPr>
+          <w:rtl w:val="0"/>
+        </w:rPr>
+      </w:r>
+    </w:p>
+    <w:p>
+      <w:pPr>
+        <w:jc w:val="center"/>
+        <w:rPr/>
+      </w:pPr>
+      <w:r>
+        <w:rPr>
+          <w:rtl w:val="0"/>
+        </w:rPr>
+        <w:t xml:space="preserve">"AI generated pic from </w:t>
+      </w:r>
+      <w:hyperlink r:id="rId10">
+        <w:r>
+          <w:rPr>
+            <w:color w:val="1155cc"/>
+            <w:u w:val="single"/>
+            <w:rtl w:val="0"/>
+          </w:rPr>
+          <w:t xml:space="preserve">Meta AI</w:t>
+        </w:r>
+      </w:hyperlink>
+      <w:r>
+        <w:rPr>
+          <w:rtl w:val="0"/>
+        </w:rPr>
+        <w:t xml:space="preserve">”</w:t>
+      </w:r>
+      <w:r>
+        <w:rPr>
+          <w:rtl w:val="0"/>
+        </w:rPr>
+      </w:r>
+    </w:p>
+    <w:p>
+      <w:pPr>
+        <w:shd w:fill="ffffff" w:val="clear"/>
+        <w:rPr>
+          <w:rFonts w:ascii="Roboto" w:cs="Roboto" w:eastAsia="Roboto" w:hAnsi="Roboto"/>
+          <w:color w:val="202124"/>
+          <w:sz w:val="18"/>
+          <w:szCs w:val="18"/>
+          <w:highlight w:val="white"/>
+        </w:rPr>
+      </w:pPr>
+      <w:r>
+        <w:rPr>
+          <w:rtl w:val="0"/>
+        </w:rPr>
+      </w:r>
+    </w:p>
+    <w:p>
+      <w:pPr>
+        <w:rPr/>
+      </w:pPr>
+      <w:r>
+        <w:rPr>
+          <w:rtl w:val="0"/>
+        </w:rPr>
+      </w:r>
+    </w:p>
+    <w:p>
+      <w:pPr>
+        <w:pStyle w:val="Heading2"/>
+        <w:rPr/>
+      </w:pPr>
+      <w:bookmarkStart w:colFirst="0" w:colLast="0" w:name="_heading=h.2pa8dz6rhp7o" w:id="6"/>
+      <w:bookmarkEnd w:id="6"/>
+      <w:r>
+        <w:rPr>
+          <w:rtl w:val="0"/>
+        </w:rPr>
+        <w:t xml:space="preserve">PS2: xApp design</w:t>
+      </w:r>
+    </w:p>
+    <w:p>
+      <w:pPr>
+        <w:rPr/>
+      </w:pPr>
+      <w:r>
+        <w:rPr>
+          <w:rtl w:val="0"/>
+        </w:rPr>
+      </w:r>
+    </w:p>
+    <w:p>
+      <w:pPr>
+        <w:numPr>
+          <w:ilvl w:val="0"/>
+          <w:numId w:val="1"/>
+        </w:numPr>
+        <w:ind w:left="720" w:hanging="360"/>
+        <w:rPr>
+          <w:u w:val="none"/>
+        </w:rPr>
+      </w:pPr>
+      <w:r>
+        <w:rPr>
+          <w:rtl w:val="0"/>
+        </w:rPr>
+        <w:t xml:space="preserve">Open RAN concept used is QoS optimization for video surveillance services</w:t>
       </w:r>
     </w:p>
     <w:p>
@@ -1283,52 +1855,15 @@
           <w:numId w:val="2"/>
         </w:numPr>
         <w:ind w:left="720" w:hanging="360"/>
-        <w:rPr>
-          <w:u w:val="none"/>
-        </w:rPr>
-      </w:pPr>
-      <w:r>
-        <w:rPr>
-          <w:rtl w:val="0"/>
-        </w:rPr>
-        <w:t xml:space="preserve">AI /ML Concept used is event analysis and anomaly detection</w:t>
-      </w:r>
-    </w:p>
-    <w:p>
-      <w:pPr>
-        <w:rPr/>
-      </w:pPr>
-      <w:r>
-        <w:rPr>
-          <w:rtl w:val="0"/>
-        </w:rPr>
-      </w:r>
-    </w:p>
-    <w:p>
-      <w:pPr>
-        <w:rPr/>
-      </w:pPr>
-      <w:r>
-        <w:rPr>
-          <w:rtl w:val="0"/>
-        </w:rPr>
-      </w:r>
-    </w:p>
-    <w:p>
-      <w:pPr>
-        <w:rPr/>
-      </w:pPr>
-      <w:r>
-        <w:rPr>
-          <w:rtl w:val="0"/>
-        </w:rPr>
-        <w:t xml:space="preserve">Clause-4: PS2: xApp design</w:t>
-      </w:r>
-    </w:p>
-    <w:p>
-      <w:pPr>
-        <w:rPr/>
-      </w:pPr>
+        <w:jc w:val="both"/>
+      </w:pPr>
+      <w:r>
+        <w:rPr>
+          <w:b w:val="1"/>
+          <w:rtl w:val="0"/>
+        </w:rPr>
+        <w:t xml:space="preserve">What is the role of xApp?</w:t>
+      </w:r>
       <w:r>
         <w:rPr>
           <w:rtl w:val="0"/>
@@ -1339,9 +1874,671 @@
       <w:pPr>
         <w:numPr>
           <w:ilvl w:val="0"/>
-          <w:numId w:val="1"/>
+          <w:numId w:val="2"/>
         </w:numPr>
         <w:ind w:left="720" w:hanging="360"/>
+        <w:jc w:val="both"/>
+      </w:pPr>
+      <w:r>
+        <w:rPr>
+          <w:rtl w:val="0"/>
+        </w:rPr>
+        <w:t xml:space="preserve">The xApp provides specific functions in the RAN such as resource allocation.</w:t>
+      </w:r>
+    </w:p>
+    <w:p>
+      <w:pPr>
+        <w:numPr>
+          <w:ilvl w:val="0"/>
+          <w:numId w:val="2"/>
+        </w:numPr>
+        <w:ind w:left="720" w:hanging="360"/>
+        <w:jc w:val="both"/>
+      </w:pPr>
+      <w:r>
+        <w:rPr>
+          <w:rtl w:val="0"/>
+        </w:rPr>
+        <w:t xml:space="preserve">This resource allocation mechanism needs to be validated before deploying in the field.</w:t>
+      </w:r>
+    </w:p>
+    <w:p>
+      <w:pPr>
+        <w:ind w:left="720" w:firstLine="0"/>
+        <w:jc w:val="both"/>
+        <w:rPr/>
+      </w:pPr>
+      <w:r>
+        <w:rPr>
+          <w:rtl w:val="0"/>
+        </w:rPr>
+      </w:r>
+    </w:p>
+    <w:p>
+      <w:pPr>
+        <w:numPr>
+          <w:ilvl w:val="0"/>
+          <w:numId w:val="8"/>
+        </w:numPr>
+        <w:ind w:left="720" w:hanging="360"/>
+        <w:jc w:val="both"/>
+      </w:pPr>
+      <w:r>
+        <w:rPr>
+          <w:b w:val="1"/>
+          <w:rtl w:val="0"/>
+        </w:rPr>
+        <w:t xml:space="preserve">What is the role of Sandbox?</w:t>
+      </w:r>
+      <w:r>
+        <w:rPr>
+          <w:rtl w:val="0"/>
+        </w:rPr>
+      </w:r>
+    </w:p>
+    <w:p>
+      <w:pPr>
+        <w:numPr>
+          <w:ilvl w:val="0"/>
+          <w:numId w:val="8"/>
+        </w:numPr>
+        <w:ind w:left="720" w:hanging="360"/>
+        <w:jc w:val="both"/>
+      </w:pPr>
+      <w:r>
+        <w:rPr>
+          <w:rtl w:val="0"/>
+        </w:rPr>
+        <w:t xml:space="preserve">To verify and optimize the xApp based resource allocation, operators may use AI/ML and experiment with several strategies before deploying in the field.</w:t>
+      </w:r>
+    </w:p>
+    <w:p>
+      <w:pPr>
+        <w:ind w:left="0" w:firstLine="0"/>
+        <w:jc w:val="both"/>
+        <w:rPr/>
+      </w:pPr>
+      <w:r>
+        <w:rPr>
+          <w:rtl w:val="0"/>
+        </w:rPr>
+      </w:r>
+    </w:p>
+    <w:p>
+      <w:pPr>
+        <w:shd w:fill="ffffff" w:val="clear"/>
+        <w:rPr/>
+      </w:pPr>
+      <w:r>
+        <w:rPr>
+          <w:b w:val="1"/>
+          <w:rtl w:val="0"/>
+        </w:rPr>
+        <w:t xml:space="preserve">xApp design</w:t>
+      </w:r>
+      <w:r>
+        <w:rPr>
+          <w:rtl w:val="0"/>
+        </w:rPr>
+        <w:t xml:space="preserve">:</w:t>
+      </w:r>
+    </w:p>
+    <w:p>
+      <w:pPr>
+        <w:shd w:fill="ffffff" w:val="clear"/>
+        <w:rPr/>
+      </w:pPr>
+      <w:r>
+        <w:rPr>
+          <w:rtl w:val="0"/>
+        </w:rPr>
+      </w:r>
+    </w:p>
+    <w:p>
+      <w:pPr>
+        <w:ind w:left="0" w:firstLine="0"/>
+        <w:jc w:val="both"/>
+        <w:rPr/>
+      </w:pPr>
+      <w:r>
+        <w:rPr>
+          <w:rtl w:val="0"/>
+        </w:rPr>
+        <w:t xml:space="preserve">code:</w:t>
+      </w:r>
+    </w:p>
+    <w:p>
+      <w:pPr>
+        <w:jc w:val="both"/>
+        <w:rPr>
+          <w:rFonts w:ascii="Calibri" w:cs="Calibri" w:eastAsia="Calibri" w:hAnsi="Calibri"/>
+          <w:highlight w:val="lightGray"/>
+        </w:rPr>
+      </w:pPr>
+      <w:r>
+        <w:rPr>
+          <w:rFonts w:ascii="Calibri" w:cs="Calibri" w:eastAsia="Calibri" w:hAnsi="Calibri"/>
+          <w:highlight w:val="lightGray"/>
+          <w:rtl w:val="0"/>
+        </w:rPr>
+        <w:t xml:space="preserve"># Send an E2-like request to ask nodeB to send I/Q data</w:t>
+      </w:r>
+    </w:p>
+    <w:p>
+      <w:pPr>
+        <w:jc w:val="both"/>
+        <w:rPr>
+          <w:rFonts w:ascii="Calibri" w:cs="Calibri" w:eastAsia="Calibri" w:hAnsi="Calibri"/>
+          <w:highlight w:val="lightGray"/>
+        </w:rPr>
+      </w:pPr>
+      <w:r>
+        <w:rPr>
+          <w:rFonts w:ascii="Calibri" w:cs="Calibri" w:eastAsia="Calibri" w:hAnsi="Calibri"/>
+          <w:highlight w:val="lightGray"/>
+          <w:rtl w:val="0"/>
+        </w:rPr>
+        <w:t xml:space="preserve">1  conn.send(f"E2-like request at {datetime.now().strftime('%H:%M:%S')}".encode('utf-8’))</w:t>
+      </w:r>
+    </w:p>
+    <w:p>
+      <w:pPr>
+        <w:jc w:val="both"/>
+        <w:rPr>
+          <w:rFonts w:ascii="Calibri" w:cs="Calibri" w:eastAsia="Calibri" w:hAnsi="Calibri"/>
+          <w:highlight w:val="lightGray"/>
+        </w:rPr>
+      </w:pPr>
+      <w:r>
+        <w:rPr>
+          <w:rFonts w:ascii="Calibri" w:cs="Calibri" w:eastAsia="Calibri" w:hAnsi="Calibri"/>
+          <w:highlight w:val="lightGray"/>
+          <w:rtl w:val="0"/>
+        </w:rPr>
+        <w:t xml:space="preserve">2  # Example:The data in this case is I/Q data sourced from the RU (radio unit).</w:t>
+      </w:r>
+    </w:p>
+    <w:p>
+      <w:pPr>
+        <w:jc w:val="both"/>
+        <w:rPr>
+          <w:rFonts w:ascii="Calibri" w:cs="Calibri" w:eastAsia="Calibri" w:hAnsi="Calibri"/>
+          <w:highlight w:val="lightGray"/>
+        </w:rPr>
+      </w:pPr>
+      <w:r>
+        <w:rPr>
+          <w:rFonts w:ascii="Calibri" w:cs="Calibri" w:eastAsia="Calibri" w:hAnsi="Calibri"/>
+          <w:highlight w:val="lightGray"/>
+          <w:rtl w:val="0"/>
+        </w:rPr>
+        <w:t xml:space="preserve">3         </w:t>
+        <w:tab/>
+        <w:t xml:space="preserve">  # This section of code will receive enough I/Q data to make one 10ms spectrogram.</w:t>
+      </w:r>
+    </w:p>
+    <w:p>
+      <w:pPr>
+        <w:jc w:val="both"/>
+        <w:rPr>
+          <w:rFonts w:ascii="Calibri" w:cs="Calibri" w:eastAsia="Calibri" w:hAnsi="Calibri"/>
+          <w:highlight w:val="lightGray"/>
+        </w:rPr>
+      </w:pPr>
+      <w:r>
+        <w:rPr>
+          <w:rFonts w:ascii="Calibri" w:cs="Calibri" w:eastAsia="Calibri" w:hAnsi="Calibri"/>
+          <w:highlight w:val="lightGray"/>
+          <w:rtl w:val="0"/>
+        </w:rPr>
+        <w:t xml:space="preserve">4            </w:t>
+        <w:tab/>
+        <w:t xml:space="preserve">  data = conn.recv(16384)</w:t>
+      </w:r>
+    </w:p>
+    <w:p>
+      <w:pPr>
+        <w:jc w:val="both"/>
+        <w:rPr>
+          <w:rFonts w:ascii="Calibri" w:cs="Calibri" w:eastAsia="Calibri" w:hAnsi="Calibri"/>
+          <w:highlight w:val="lightGray"/>
+        </w:rPr>
+      </w:pPr>
+      <w:r>
+        <w:rPr>
+          <w:rFonts w:ascii="Calibri" w:cs="Calibri" w:eastAsia="Calibri" w:hAnsi="Calibri"/>
+          <w:highlight w:val="lightGray"/>
+          <w:rtl w:val="0"/>
+        </w:rPr>
+        <w:t xml:space="preserve">5           </w:t>
+        <w:tab/>
+        <w:t xml:space="preserve">  if data:</w:t>
+      </w:r>
+    </w:p>
+    <w:p>
+      <w:pPr>
+        <w:jc w:val="both"/>
+        <w:rPr>
+          <w:rFonts w:ascii="Calibri" w:cs="Calibri" w:eastAsia="Calibri" w:hAnsi="Calibri"/>
+          <w:highlight w:val="lightGray"/>
+        </w:rPr>
+      </w:pPr>
+      <w:r>
+        <w:rPr>
+          <w:rFonts w:ascii="Calibri" w:cs="Calibri" w:eastAsia="Calibri" w:hAnsi="Calibri"/>
+          <w:highlight w:val="lightGray"/>
+          <w:rtl w:val="0"/>
+        </w:rPr>
+        <w:t xml:space="preserve">6               </w:t>
+        <w:tab/>
+        <w:t xml:space="preserve">  log_info(self, f"Receiving I/Q data...")</w:t>
+      </w:r>
+    </w:p>
+    <w:p>
+      <w:pPr>
+        <w:jc w:val="both"/>
+        <w:rPr>
+          <w:rFonts w:ascii="Calibri" w:cs="Calibri" w:eastAsia="Calibri" w:hAnsi="Calibri"/>
+          <w:highlight w:val="lightGray"/>
+        </w:rPr>
+      </w:pPr>
+      <w:r>
+        <w:rPr>
+          <w:rFonts w:ascii="Calibri" w:cs="Calibri" w:eastAsia="Calibri" w:hAnsi="Calibri"/>
+          <w:highlight w:val="lightGray"/>
+          <w:rtl w:val="0"/>
+        </w:rPr>
+        <w:t xml:space="preserve">7                </w:t>
+        <w:tab/>
+        <w:t xml:space="preserve">  while len(data) &lt; spectrogram_size:</w:t>
+      </w:r>
+    </w:p>
+    <w:p>
+      <w:pPr>
+        <w:jc w:val="both"/>
+        <w:rPr>
+          <w:rFonts w:ascii="Calibri" w:cs="Calibri" w:eastAsia="Calibri" w:hAnsi="Calibri"/>
+          <w:highlight w:val="lightGray"/>
+        </w:rPr>
+      </w:pPr>
+      <w:r>
+        <w:rPr>
+          <w:rFonts w:ascii="Calibri" w:cs="Calibri" w:eastAsia="Calibri" w:hAnsi="Calibri"/>
+          <w:highlight w:val="lightGray"/>
+          <w:rtl w:val="0"/>
+        </w:rPr>
+        <w:t xml:space="preserve">8                   </w:t>
+        <w:tab/>
+        <w:t xml:space="preserve">  data += conn.recv(16384)</w:t>
+      </w:r>
+    </w:p>
+    <w:p>
+      <w:pPr>
+        <w:jc w:val="both"/>
+        <w:rPr>
+          <w:rFonts w:ascii="Calibri" w:cs="Calibri" w:eastAsia="Calibri" w:hAnsi="Calibri"/>
+          <w:highlight w:val="lightGray"/>
+        </w:rPr>
+      </w:pPr>
+      <w:r>
+        <w:rPr>
+          <w:highlight w:val="lightGray"/>
+          <w:rtl w:val="0"/>
+        </w:rPr>
+        <w:t xml:space="preserve">9</w:t>
+      </w:r>
+      <w:r>
+        <w:rPr>
+          <w:rFonts w:ascii="Calibri" w:cs="Calibri" w:eastAsia="Calibri" w:hAnsi="Calibri"/>
+          <w:highlight w:val="lightGray"/>
+          <w:rtl w:val="0"/>
+        </w:rPr>
+        <w:t xml:space="preserve"># Point our global variable to the I/Q data we just received, and use our machine learning</w:t>
+      </w:r>
+    </w:p>
+    <w:p>
+      <w:pPr>
+        <w:jc w:val="both"/>
+        <w:rPr>
+          <w:rFonts w:ascii="Calibri" w:cs="Calibri" w:eastAsia="Calibri" w:hAnsi="Calibri"/>
+          <w:highlight w:val="lightGray"/>
+        </w:rPr>
+      </w:pPr>
+      <w:r>
+        <w:rPr>
+          <w:highlight w:val="lightGray"/>
+          <w:rtl w:val="0"/>
+        </w:rPr>
+        <w:t xml:space="preserve">10</w:t>
+      </w:r>
+      <w:r>
+        <w:rPr>
+          <w:rFonts w:ascii="Calibri" w:cs="Calibri" w:eastAsia="Calibri" w:hAnsi="Calibri"/>
+          <w:highlight w:val="lightGray"/>
+          <w:rtl w:val="0"/>
+        </w:rPr>
+        <w:t xml:space="preserve">model to make a prediction.</w:t>
+      </w:r>
+    </w:p>
+    <w:p>
+      <w:pPr>
+        <w:jc w:val="both"/>
+        <w:rPr>
+          <w:rFonts w:ascii="Calibri" w:cs="Calibri" w:eastAsia="Calibri" w:hAnsi="Calibri"/>
+          <w:highlight w:val="lightGray"/>
+        </w:rPr>
+      </w:pPr>
+      <w:r>
+        <w:rPr>
+          <w:rFonts w:ascii="Calibri" w:cs="Calibri" w:eastAsia="Calibri" w:hAnsi="Calibri"/>
+          <w:highlight w:val="lightGray"/>
+          <w:rtl w:val="0"/>
+        </w:rPr>
+        <w:t xml:space="preserve">11  current_iq_data = data</w:t>
+      </w:r>
+    </w:p>
+    <w:p>
+      <w:pPr>
+        <w:jc w:val="both"/>
+        <w:rPr>
+          <w:rFonts w:ascii="Calibri" w:cs="Calibri" w:eastAsia="Calibri" w:hAnsi="Calibri"/>
+          <w:highlight w:val="lightGray"/>
+        </w:rPr>
+      </w:pPr>
+      <w:r>
+        <w:rPr>
+          <w:rFonts w:ascii="Calibri" w:cs="Calibri" w:eastAsia="Calibri" w:hAnsi="Calibri"/>
+          <w:highlight w:val="lightGray"/>
+          <w:rtl w:val="0"/>
+        </w:rPr>
+        <w:t xml:space="preserve">12  result = run_prediction(self)</w:t>
+      </w:r>
+    </w:p>
+    <w:p>
+      <w:pPr>
+        <w:jc w:val="both"/>
+        <w:rPr>
+          <w:rFonts w:ascii="Calibri" w:cs="Calibri" w:eastAsia="Calibri" w:hAnsi="Calibri"/>
+          <w:highlight w:val="lightGray"/>
+        </w:rPr>
+      </w:pPr>
+      <w:r>
+        <w:rPr>
+          <w:rFonts w:ascii="Calibri" w:cs="Calibri" w:eastAsia="Calibri" w:hAnsi="Calibri"/>
+          <w:highlight w:val="lightGray"/>
+          <w:rtl w:val="0"/>
+        </w:rPr>
+        <w:t xml:space="preserve">13  time.sleep(0.5)</w:t>
+      </w:r>
+    </w:p>
+    <w:p>
+      <w:pPr>
+        <w:jc w:val="both"/>
+        <w:rPr>
+          <w:rFonts w:ascii="Calibri" w:cs="Calibri" w:eastAsia="Calibri" w:hAnsi="Calibri"/>
+          <w:highlight w:val="lightGray"/>
+        </w:rPr>
+      </w:pPr>
+      <w:r>
+        <w:rPr>
+          <w:rFonts w:ascii="Calibri" w:cs="Calibri" w:eastAsia="Calibri" w:hAnsi="Calibri"/>
+          <w:highlight w:val="lightGray"/>
+          <w:rtl w:val="0"/>
+        </w:rPr>
+        <w:t xml:space="preserve">14</w:t>
+      </w:r>
+    </w:p>
+    <w:p>
+      <w:pPr>
+        <w:jc w:val="both"/>
+        <w:rPr>
+          <w:rFonts w:ascii="Calibri" w:cs="Calibri" w:eastAsia="Calibri" w:hAnsi="Calibri"/>
+          <w:highlight w:val="lightGray"/>
+        </w:rPr>
+      </w:pPr>
+      <w:r>
+        <w:rPr>
+          <w:rFonts w:ascii="Calibri" w:cs="Calibri" w:eastAsia="Calibri" w:hAnsi="Calibri"/>
+          <w:highlight w:val="lightGray"/>
+          <w:rtl w:val="0"/>
+        </w:rPr>
+        <w:t xml:space="preserve">15</w:t>
+        <w:tab/>
+        <w:t xml:space="preserve"># If there is interference, send a command to turn on adaptive MCS.</w:t>
+      </w:r>
+    </w:p>
+    <w:p>
+      <w:pPr>
+        <w:jc w:val="both"/>
+        <w:rPr>
+          <w:rFonts w:ascii="Calibri" w:cs="Calibri" w:eastAsia="Calibri" w:hAnsi="Calibri"/>
+          <w:highlight w:val="lightGray"/>
+        </w:rPr>
+      </w:pPr>
+      <w:r>
+        <w:rPr>
+          <w:rFonts w:ascii="Calibri" w:cs="Calibri" w:eastAsia="Calibri" w:hAnsi="Calibri"/>
+          <w:highlight w:val="lightGray"/>
+          <w:rtl w:val="0"/>
+        </w:rPr>
+        <w:t xml:space="preserve">16                </w:t>
+        <w:tab/>
+        <w:t xml:space="preserve"># This is a feature in srsRAN that we can leverage. When we turn it off, we set the MCS to a 17                </w:t>
+        <w:tab/>
+        <w:t xml:space="preserve">#fixed value.</w:t>
+      </w:r>
+    </w:p>
+    <w:p>
+      <w:pPr>
+        <w:jc w:val="both"/>
+        <w:rPr>
+          <w:rFonts w:ascii="Calibri" w:cs="Calibri" w:eastAsia="Calibri" w:hAnsi="Calibri"/>
+          <w:highlight w:val="lightGray"/>
+        </w:rPr>
+      </w:pPr>
+      <w:r>
+        <w:rPr>
+          <w:rFonts w:ascii="Calibri" w:cs="Calibri" w:eastAsia="Calibri" w:hAnsi="Calibri"/>
+          <w:highlight w:val="lightGray"/>
+          <w:rtl w:val="0"/>
+        </w:rPr>
+        <w:t xml:space="preserve">18                </w:t>
+        <w:tab/>
+        <w:t xml:space="preserve">if result == 'Interference’:</w:t>
+      </w:r>
+    </w:p>
+    <w:p>
+      <w:pPr>
+        <w:jc w:val="both"/>
+        <w:rPr>
+          <w:rFonts w:ascii="Calibri" w:cs="Calibri" w:eastAsia="Calibri" w:hAnsi="Calibri"/>
+          <w:highlight w:val="lightGray"/>
+        </w:rPr>
+      </w:pPr>
+      <w:r>
+        <w:rPr>
+          <w:highlight w:val="lightGray"/>
+          <w:rtl w:val="0"/>
+        </w:rPr>
+        <w:t xml:space="preserve">19</w:t>
+      </w:r>
+      <w:r>
+        <w:rPr>
+          <w:rFonts w:ascii="Calibri" w:cs="Calibri" w:eastAsia="Calibri" w:hAnsi="Calibri"/>
+          <w:highlight w:val="lightGray"/>
+          <w:rtl w:val="0"/>
+        </w:rPr>
+        <w:t xml:space="preserve">l og_info(self, "Interference signal detected, sending control message to enable adaptive</w:t>
+      </w:r>
+    </w:p>
+    <w:p>
+      <w:pPr>
+        <w:jc w:val="both"/>
+        <w:rPr>
+          <w:rFonts w:ascii="Calibri" w:cs="Calibri" w:eastAsia="Calibri" w:hAnsi="Calibri"/>
+          <w:highlight w:val="lightGray"/>
+        </w:rPr>
+      </w:pPr>
+      <w:r>
+        <w:rPr>
+          <w:highlight w:val="lightGray"/>
+          <w:rtl w:val="0"/>
+        </w:rPr>
+        <w:t xml:space="preserve">20</w:t>
+      </w:r>
+      <w:r>
+        <w:rPr>
+          <w:rFonts w:ascii="Calibri" w:cs="Calibri" w:eastAsia="Calibri" w:hAnsi="Calibri"/>
+          <w:highlight w:val="lightGray"/>
+          <w:rtl w:val="0"/>
+        </w:rPr>
+        <w:t xml:space="preserve">MCS")</w:t>
+      </w:r>
+    </w:p>
+    <w:p>
+      <w:pPr>
+        <w:jc w:val="both"/>
+        <w:rPr>
+          <w:rFonts w:ascii="Calibri" w:cs="Calibri" w:eastAsia="Calibri" w:hAnsi="Calibri"/>
+          <w:highlight w:val="lightGray"/>
+        </w:rPr>
+      </w:pPr>
+      <w:r>
+        <w:rPr>
+          <w:rFonts w:ascii="Calibri" w:cs="Calibri" w:eastAsia="Calibri" w:hAnsi="Calibri"/>
+          <w:highlight w:val="lightGray"/>
+          <w:rtl w:val="0"/>
+        </w:rPr>
+        <w:t xml:space="preserve">21   conn.send(cmds['ENABLE_ADAPTIVE_MCS'])</w:t>
+      </w:r>
+    </w:p>
+    <w:p>
+      <w:pPr>
+        <w:jc w:val="both"/>
+        <w:rPr>
+          <w:rFonts w:ascii="Calibri" w:cs="Calibri" w:eastAsia="Calibri" w:hAnsi="Calibri"/>
+          <w:highlight w:val="lightGray"/>
+        </w:rPr>
+      </w:pPr>
+      <w:r>
+        <w:rPr>
+          <w:rFonts w:ascii="Calibri" w:cs="Calibri" w:eastAsia="Calibri" w:hAnsi="Calibri"/>
+          <w:highlight w:val="lightGray"/>
+          <w:rtl w:val="0"/>
+        </w:rPr>
+        <w:t xml:space="preserve">22               </w:t>
+        <w:tab/>
+        <w:t xml:space="preserve">elif result in ('5G', 'LTE'): #and last_cmd == cmds['BASE_STATION_OFF’]:</w:t>
+      </w:r>
+    </w:p>
+    <w:p>
+      <w:pPr>
+        <w:jc w:val="both"/>
+        <w:rPr>
+          <w:rFonts w:ascii="Calibri" w:cs="Calibri" w:eastAsia="Calibri" w:hAnsi="Calibri"/>
+          <w:highlight w:val="lightGray"/>
+        </w:rPr>
+      </w:pPr>
+      <w:r>
+        <w:rPr>
+          <w:highlight w:val="lightGray"/>
+          <w:rtl w:val="0"/>
+        </w:rPr>
+        <w:t xml:space="preserve">23 </w:t>
+      </w:r>
+      <w:r>
+        <w:rPr>
+          <w:rFonts w:ascii="Calibri" w:cs="Calibri" w:eastAsia="Calibri" w:hAnsi="Calibri"/>
+          <w:highlight w:val="lightGray"/>
+          <w:rtl w:val="0"/>
+        </w:rPr>
+        <w:t xml:space="preserve">log_info(self, "Interference signal no longer detected, sending control message to disable 24</w:t>
+      </w:r>
+    </w:p>
+    <w:p>
+      <w:pPr>
+        <w:jc w:val="both"/>
+        <w:rPr>
+          <w:rFonts w:ascii="Calibri" w:cs="Calibri" w:eastAsia="Calibri" w:hAnsi="Calibri"/>
+          <w:highlight w:val="lightGray"/>
+        </w:rPr>
+      </w:pPr>
+      <w:r>
+        <w:rPr>
+          <w:highlight w:val="lightGray"/>
+          <w:rtl w:val="0"/>
+        </w:rPr>
+        <w:t xml:space="preserve">24 </w:t>
+      </w:r>
+      <w:r>
+        <w:rPr>
+          <w:rFonts w:ascii="Calibri" w:cs="Calibri" w:eastAsia="Calibri" w:hAnsi="Calibri"/>
+          <w:highlight w:val="lightGray"/>
+          <w:rtl w:val="0"/>
+        </w:rPr>
+        <w:t xml:space="preserve">adaptive MCS")</w:t>
+      </w:r>
+    </w:p>
+    <w:p>
+      <w:pPr>
+        <w:jc w:val="both"/>
+        <w:rPr>
+          <w:highlight w:val="lightGray"/>
+        </w:rPr>
+      </w:pPr>
+      <w:r>
+        <w:rPr>
+          <w:rFonts w:ascii="Calibri" w:cs="Calibri" w:eastAsia="Calibri" w:hAnsi="Calibri"/>
+          <w:highlight w:val="lightGray"/>
+          <w:rtl w:val="0"/>
+        </w:rPr>
+        <w:t xml:space="preserve">25  conn.send(cmds['DISABLE_ADAPTIVE_MCS'])</w:t>
+      </w:r>
+      <w:r>
+        <w:rPr>
+          <w:rtl w:val="0"/>
+        </w:rPr>
+      </w:r>
+    </w:p>
+    <w:p>
+      <w:pPr>
+        <w:shd w:fill="ffffff" w:val="clear"/>
+        <w:rPr/>
+      </w:pPr>
+      <w:r>
+        <w:rPr>
+          <w:rtl w:val="0"/>
+        </w:rPr>
+      </w:r>
+    </w:p>
+    <w:p>
+      <w:pPr>
+        <w:shd w:fill="ffffff" w:val="clear"/>
+        <w:rPr/>
+      </w:pPr>
+      <w:r>
+        <w:rPr>
+          <w:b w:val="1"/>
+          <w:rtl w:val="0"/>
+        </w:rPr>
+        <w:t xml:space="preserve">comments</w:t>
+      </w:r>
+      <w:r>
+        <w:rPr>
+          <w:rtl w:val="0"/>
+        </w:rPr>
+        <w:t xml:space="preserve">: </w:t>
+      </w:r>
+    </w:p>
+    <w:p>
+      <w:pPr>
+        <w:numPr>
+          <w:ilvl w:val="0"/>
+          <w:numId w:val="5"/>
+        </w:numPr>
+        <w:shd w:fill="ffffff" w:val="clear"/>
+        <w:ind w:left="720" w:hanging="360"/>
+        <w:jc w:val="both"/>
         <w:rPr>
           <w:u w:val="none"/>
         </w:rPr>
@@ -1350,80 +2547,919 @@
         <w:rPr>
           <w:rtl w:val="0"/>
         </w:rPr>
-        <w:t xml:space="preserve">Open RAN concept used is QoS optimization for video surveillance services</w:t>
-      </w:r>
-    </w:p>
-    <w:p>
-      <w:pPr>
-        <w:rPr/>
-      </w:pPr>
-      <w:r>
-        <w:rPr>
-          <w:rtl w:val="0"/>
-        </w:rPr>
-      </w:r>
-    </w:p>
-    <w:p>
-      <w:pPr>
-        <w:rPr/>
-      </w:pPr>
-      <w:r>
-        <w:rPr>
-          <w:rtl w:val="0"/>
-        </w:rPr>
-      </w:r>
-    </w:p>
-    <w:p>
-      <w:pPr>
-        <w:rPr/>
-      </w:pPr>
-      <w:r>
-        <w:rPr>
-          <w:rtl w:val="0"/>
-        </w:rPr>
-        <w:t xml:space="preserve">Clause-5: Relation to Standards.</w:t>
-      </w:r>
-    </w:p>
-    <w:p>
-      <w:pPr>
-        <w:rPr/>
-      </w:pPr>
-      <w:r>
-        <w:rPr>
-          <w:rtl w:val="0"/>
-        </w:rPr>
-      </w:r>
-    </w:p>
-    <w:p>
-      <w:pPr>
-        <w:rPr/>
-      </w:pPr>
-      <w:r>
-        <w:rPr>
-          <w:rtl w:val="0"/>
-        </w:rPr>
-        <w:t xml:space="preserve">Clause-6: Code submission details</w:t>
-      </w:r>
-    </w:p>
-    <w:p>
-      <w:pPr>
-        <w:rPr/>
-      </w:pPr>
-      <w:r>
-        <w:rPr>
-          <w:rtl w:val="0"/>
-        </w:rPr>
-      </w:r>
-    </w:p>
-    <w:p>
-      <w:pPr>
-        <w:rPr/>
-      </w:pPr>
-      <w:r>
-        <w:rPr>
-          <w:rtl w:val="0"/>
-        </w:rPr>
-        <w:t xml:space="preserve">Clause-7: Self-Testing results</w:t>
+        <w:t xml:space="preserve">configure the image / video tx by camera UEs</w:t>
+      </w:r>
+    </w:p>
+    <w:p>
+      <w:pPr>
+        <w:numPr>
+          <w:ilvl w:val="0"/>
+          <w:numId w:val="5"/>
+        </w:numPr>
+        <w:shd w:fill="ffffff" w:val="clear"/>
+        <w:ind w:left="720" w:hanging="360"/>
+        <w:jc w:val="both"/>
+        <w:rPr>
+          <w:u w:val="none"/>
+        </w:rPr>
+      </w:pPr>
+      <w:r>
+        <w:rPr>
+          <w:rtl w:val="0"/>
+        </w:rPr>
+        <w:t xml:space="preserve">trigger based on model inference. continuous resource allocation for camera UEs.</w:t>
+      </w:r>
+    </w:p>
+    <w:p>
+      <w:pPr>
+        <w:numPr>
+          <w:ilvl w:val="0"/>
+          <w:numId w:val="5"/>
+        </w:numPr>
+        <w:shd w:fill="ffffff" w:val="clear"/>
+        <w:ind w:left="720" w:hanging="360"/>
+        <w:jc w:val="both"/>
+        <w:rPr>
+          <w:u w:val="none"/>
+        </w:rPr>
+      </w:pPr>
+      <w:r>
+        <w:rPr>
+          <w:rtl w:val="0"/>
+        </w:rPr>
+        <w:t xml:space="preserve">trigger based on location of Law enforcement UEs. Allocate high priority for law enforcement UEs.</w:t>
+      </w:r>
+    </w:p>
+    <w:p>
+      <w:pPr>
+        <w:numPr>
+          <w:ilvl w:val="0"/>
+          <w:numId w:val="5"/>
+        </w:numPr>
+        <w:shd w:fill="ffffff" w:val="clear"/>
+        <w:ind w:left="720" w:hanging="360"/>
+        <w:jc w:val="both"/>
+        <w:rPr>
+          <w:u w:val="none"/>
+        </w:rPr>
+      </w:pPr>
+      <w:r>
+        <w:rPr>
+          <w:rtl w:val="0"/>
+        </w:rPr>
+        <w:t xml:space="preserve">trigger based on edge server, reallocate resources for low priority UEs.</w:t>
+      </w:r>
+    </w:p>
+    <w:p>
+      <w:pPr>
+        <w:rPr/>
+      </w:pPr>
+      <w:r>
+        <w:rPr>
+          <w:rtl w:val="0"/>
+        </w:rPr>
+      </w:r>
+    </w:p>
+    <w:p>
+      <w:pPr>
+        <w:pStyle w:val="Heading2"/>
+        <w:rPr>
+          <w:rFonts w:ascii="Calibri" w:cs="Calibri" w:eastAsia="Calibri" w:hAnsi="Calibri"/>
+        </w:rPr>
+      </w:pPr>
+      <w:bookmarkStart w:colFirst="0" w:colLast="0" w:name="_heading=h.du28hde3i113" w:id="7"/>
+      <w:bookmarkEnd w:id="7"/>
+      <w:r>
+        <w:rPr>
+          <w:rtl w:val="0"/>
+        </w:rPr>
+        <w:t xml:space="preserve">Relation to Standards</w:t>
+      </w:r>
+      <w:r>
+        <w:rPr>
+          <w:rtl w:val="0"/>
+        </w:rPr>
+      </w:r>
+    </w:p>
+    <w:p>
+      <w:pPr>
+        <w:ind w:left="0" w:firstLine="0"/>
+        <w:rPr/>
+      </w:pPr>
+      <w:r>
+        <w:rPr>
+          <w:rtl w:val="0"/>
+        </w:rPr>
+      </w:r>
+    </w:p>
+    <w:p>
+      <w:pPr>
+        <w:rPr/>
+      </w:pPr>
+      <w:r>
+        <w:rPr/>
+        <w:drawing>
+          <wp:inline distB="114300" distT="114300" distL="114300" distR="114300">
+            <wp:extent cx="6375360" cy="3876774"/>
+            <wp:effectExtent b="0" l="0" r="0" t="0"/>
+            <wp:docPr id="967262279" name="image2.png"/>
+            <a:graphic>
+              <a:graphicData uri="http://schemas.openxmlformats.org/drawingml/2006/picture">
+                <pic:pic>
+                  <pic:nvPicPr>
+                    <pic:cNvPr id="0" name="image2.png"/>
+                    <pic:cNvPicPr preferRelativeResize="0"/>
+                  </pic:nvPicPr>
+                  <pic:blipFill>
+                    <a:blip r:embed="rId11"/>
+                    <a:srcRect b="0" l="0" r="0" t="0"/>
+                    <a:stretch>
+                      <a:fillRect/>
+                    </a:stretch>
+                  </pic:blipFill>
+                  <pic:spPr>
+                    <a:xfrm>
+                      <a:off x="0" y="0"/>
+                      <a:ext cx="6375360" cy="3876774"/>
+                    </a:xfrm>
+                    <a:prstGeom prst="rect"/>
+                    <a:ln/>
+                  </pic:spPr>
+                </pic:pic>
+              </a:graphicData>
+            </a:graphic>
+          </wp:inline>
+        </w:drawing>
+      </w:r>
+      <w:r>
+        <w:rPr>
+          <w:rtl w:val="0"/>
+        </w:rPr>
+      </w:r>
+    </w:p>
+    <w:p>
+      <w:pPr>
+        <w:rPr/>
+      </w:pPr>
+      <w:r>
+        <w:rPr>
+          <w:rtl w:val="0"/>
+        </w:rPr>
+      </w:r>
+    </w:p>
+    <w:p>
+      <w:pPr>
+        <w:rPr/>
+      </w:pPr>
+      <w:r>
+        <w:rPr>
+          <w:rtl w:val="0"/>
+        </w:rPr>
+      </w:r>
+    </w:p>
+    <w:p>
+      <w:pPr>
+        <w:rPr/>
+      </w:pPr>
+      <w:r>
+        <w:rPr>
+          <w:rtl w:val="0"/>
+        </w:rPr>
+      </w:r>
+    </w:p>
+    <w:p>
+      <w:pPr>
+        <w:pStyle w:val="Heading2"/>
+        <w:rPr/>
+      </w:pPr>
+      <w:bookmarkStart w:colFirst="0" w:colLast="0" w:name="_heading=h.7bsxtmdc8xbc" w:id="8"/>
+      <w:bookmarkEnd w:id="8"/>
+      <w:r>
+        <w:rPr>
+          <w:rtl w:val="0"/>
+        </w:rPr>
+        <w:t xml:space="preserve">Code submission details</w:t>
+      </w:r>
+    </w:p>
+    <w:p>
+      <w:pPr>
+        <w:jc w:val="both"/>
+        <w:rPr/>
+      </w:pPr>
+      <w:r>
+        <w:rPr>
+          <w:rtl w:val="0"/>
+        </w:rPr>
+      </w:r>
+    </w:p>
+    <w:p>
+      <w:pPr>
+        <w:numPr>
+          <w:ilvl w:val="0"/>
+          <w:numId w:val="3"/>
+        </w:numPr>
+        <w:shd w:fill="ffffff" w:val="clear"/>
+        <w:ind w:left="720" w:hanging="360"/>
+        <w:jc w:val="both"/>
+        <w:rPr>
+          <w:u w:val="none"/>
+        </w:rPr>
+      </w:pPr>
+      <w:r>
+        <w:rPr>
+          <w:rtl w:val="0"/>
+        </w:rPr>
+        <w:t xml:space="preserve">commit app.py or other files to your github repo.</w:t>
+      </w:r>
+    </w:p>
+    <w:p>
+      <w:pPr>
+        <w:numPr>
+          <w:ilvl w:val="0"/>
+          <w:numId w:val="3"/>
+        </w:numPr>
+        <w:shd w:fill="ffffff" w:val="clear"/>
+        <w:ind w:left="720" w:hanging="360"/>
+        <w:jc w:val="both"/>
+        <w:rPr>
+          <w:u w:val="none"/>
+        </w:rPr>
+      </w:pPr>
+      <w:r>
+        <w:rPr>
+          <w:rtl w:val="0"/>
+        </w:rPr>
+        <w:t xml:space="preserve">refer to mentoring session 2 for details.</w:t>
+      </w:r>
+    </w:p>
+    <w:p>
+      <w:pPr>
+        <w:numPr>
+          <w:ilvl w:val="0"/>
+          <w:numId w:val="3"/>
+        </w:numPr>
+        <w:shd w:fill="ffffff" w:val="clear"/>
+        <w:ind w:left="720" w:hanging="360"/>
+        <w:jc w:val="both"/>
+        <w:rPr>
+          <w:u w:val="none"/>
+        </w:rPr>
+      </w:pPr>
+      <w:r>
+        <w:rPr>
+          <w:rtl w:val="0"/>
+        </w:rPr>
+        <w:t xml:space="preserve">link to mentoring session-2: </w:t>
+      </w:r>
+      <w:hyperlink r:id="rId12">
+        <w:r>
+          <w:rPr>
+            <w:color w:val="1155cc"/>
+            <w:u w:val="single"/>
+            <w:rtl w:val="0"/>
+          </w:rPr>
+          <w:t xml:space="preserve">ITU WTSA-24 AI Bharat 5G/6G Sandbox Hackathon Mentoring Session #2 - Zoom</w:t>
+        </w:r>
+      </w:hyperlink>
+      <w:r>
+        <w:rPr>
+          <w:rtl w:val="0"/>
+        </w:rPr>
+      </w:r>
+    </w:p>
+    <w:p>
+      <w:pPr>
+        <w:numPr>
+          <w:ilvl w:val="0"/>
+          <w:numId w:val="3"/>
+        </w:numPr>
+        <w:shd w:fill="ffffff" w:val="clear"/>
+        <w:ind w:left="720" w:hanging="360"/>
+        <w:rPr>
+          <w:u w:val="none"/>
+        </w:rPr>
+      </w:pPr>
+      <w:r>
+        <w:rPr>
+          <w:rtl w:val="0"/>
+        </w:rPr>
+        <w:t xml:space="preserve">github repo link here: </w:t>
+      </w:r>
+      <w:hyperlink r:id="rId13">
+        <w:r>
+          <w:rPr>
+            <w:color w:val="1967d2"/>
+            <w:u w:val="single"/>
+            <w:rtl w:val="0"/>
+          </w:rPr>
+          <w:t xml:space="preserve">https://github.com/CrashingGuru/ITU_WTSA_HACKATHON/tree/main/Example-4/Doc</w:t>
+        </w:r>
+      </w:hyperlink>
+      <w:r>
+        <w:rPr>
+          <w:rtl w:val="0"/>
+        </w:rPr>
+      </w:r>
+    </w:p>
+    <w:p>
+      <w:pPr>
+        <w:rPr/>
+      </w:pPr>
+      <w:r>
+        <w:rPr>
+          <w:rtl w:val="0"/>
+        </w:rPr>
+      </w:r>
+    </w:p>
+    <w:p>
+      <w:pPr>
+        <w:pStyle w:val="Heading2"/>
+        <w:rPr/>
+      </w:pPr>
+      <w:bookmarkStart w:colFirst="0" w:colLast="0" w:name="_heading=h.jtu65iwuv5bq" w:id="9"/>
+      <w:bookmarkEnd w:id="9"/>
+      <w:r>
+        <w:rPr>
+          <w:rtl w:val="0"/>
+        </w:rPr>
+        <w:t xml:space="preserve">Self-Testing results</w:t>
+      </w:r>
+    </w:p>
+    <w:p>
+      <w:pPr>
+        <w:rPr/>
+      </w:pPr>
+      <w:r>
+        <w:rPr>
+          <w:rtl w:val="0"/>
+        </w:rPr>
+      </w:r>
+    </w:p>
+    <w:p>
+      <w:pPr>
+        <w:numPr>
+          <w:ilvl w:val="0"/>
+          <w:numId w:val="6"/>
+        </w:numPr>
+        <w:ind w:left="720" w:hanging="360"/>
+        <w:rPr>
+          <w:u w:val="none"/>
+        </w:rPr>
+      </w:pPr>
+      <w:r>
+        <w:rPr>
+          <w:rtl w:val="0"/>
+        </w:rPr>
+        <w:t xml:space="preserve">OAIC: </w:t>
+      </w:r>
+      <w:hyperlink r:id="rId14">
+        <w:r>
+          <w:rPr>
+            <w:color w:val="1155cc"/>
+            <w:u w:val="single"/>
+            <w:rtl w:val="0"/>
+          </w:rPr>
+          <w:t xml:space="preserve">Getting Started — OAIC 0.1 documentation (openaicellular.github.io)</w:t>
+        </w:r>
+      </w:hyperlink>
+      <w:r>
+        <w:rPr>
+          <w:rtl w:val="0"/>
+        </w:rPr>
+      </w:r>
+    </w:p>
+    <w:p>
+      <w:pPr>
+        <w:numPr>
+          <w:ilvl w:val="0"/>
+          <w:numId w:val="6"/>
+        </w:numPr>
+        <w:tabs>
+          <w:tab w:val="left" w:leader="none" w:pos="916"/>
+          <w:tab w:val="left" w:leader="none" w:pos="1832"/>
+          <w:tab w:val="left" w:leader="none" w:pos="2748"/>
+          <w:tab w:val="left" w:leader="none" w:pos="3664"/>
+          <w:tab w:val="left" w:leader="none" w:pos="4580"/>
+          <w:tab w:val="left" w:leader="none" w:pos="5496"/>
+          <w:tab w:val="left" w:leader="none" w:pos="6412"/>
+          <w:tab w:val="left" w:leader="none" w:pos="7328"/>
+          <w:tab w:val="left" w:leader="none" w:pos="8244"/>
+          <w:tab w:val="left" w:leader="none" w:pos="9160"/>
+          <w:tab w:val="left" w:leader="none" w:pos="10076"/>
+          <w:tab w:val="left" w:leader="none" w:pos="10992"/>
+          <w:tab w:val="left" w:leader="none" w:pos="11908"/>
+          <w:tab w:val="left" w:leader="none" w:pos="12824"/>
+          <w:tab w:val="left" w:leader="none" w:pos="13740"/>
+          <w:tab w:val="left" w:leader="none" w:pos="14656"/>
+        </w:tabs>
+        <w:ind w:left="720" w:hanging="360"/>
+      </w:pPr>
+      <w:r>
+        <w:rPr>
+          <w:rFonts w:ascii="Consolas" w:cs="Consolas" w:eastAsia="Consolas" w:hAnsi="Consolas"/>
+          <w:b w:val="1"/>
+          <w:color w:val="404040"/>
+          <w:sz w:val="18"/>
+          <w:szCs w:val="18"/>
+        </w:rPr>
+        <w:drawing>
+          <wp:inline distB="114300" distT="114300" distL="114300" distR="114300">
+            <wp:extent cx="5943600" cy="3048000"/>
+            <wp:effectExtent b="0" l="0" r="0" t="0"/>
+            <wp:docPr id="967262274" name="image8.png"/>
+            <a:graphic>
+              <a:graphicData uri="http://schemas.openxmlformats.org/drawingml/2006/picture">
+                <pic:pic>
+                  <pic:nvPicPr>
+                    <pic:cNvPr id="0" name="image8.png"/>
+                    <pic:cNvPicPr preferRelativeResize="0"/>
+                  </pic:nvPicPr>
+                  <pic:blipFill>
+                    <a:blip r:embed="rId15"/>
+                    <a:srcRect b="0" l="0" r="0" t="0"/>
+                    <a:stretch>
+                      <a:fillRect/>
+                    </a:stretch>
+                  </pic:blipFill>
+                  <pic:spPr>
+                    <a:xfrm>
+                      <a:off x="0" y="0"/>
+                      <a:ext cx="5943600" cy="3048000"/>
+                    </a:xfrm>
+                    <a:prstGeom prst="rect"/>
+                    <a:ln/>
+                  </pic:spPr>
+                </pic:pic>
+              </a:graphicData>
+            </a:graphic>
+          </wp:inline>
+        </w:drawing>
+      </w:r>
+      <w:r>
+        <w:rPr>
+          <w:rtl w:val="0"/>
+        </w:rPr>
+      </w:r>
+    </w:p>
+    <w:p>
+      <w:pPr>
+        <w:numPr>
+          <w:ilvl w:val="0"/>
+          <w:numId w:val="6"/>
+        </w:numPr>
+        <w:tabs>
+          <w:tab w:val="left" w:leader="none" w:pos="916"/>
+          <w:tab w:val="left" w:leader="none" w:pos="1832"/>
+          <w:tab w:val="left" w:leader="none" w:pos="2748"/>
+          <w:tab w:val="left" w:leader="none" w:pos="3664"/>
+          <w:tab w:val="left" w:leader="none" w:pos="4580"/>
+          <w:tab w:val="left" w:leader="none" w:pos="5496"/>
+          <w:tab w:val="left" w:leader="none" w:pos="6412"/>
+          <w:tab w:val="left" w:leader="none" w:pos="7328"/>
+          <w:tab w:val="left" w:leader="none" w:pos="8244"/>
+          <w:tab w:val="left" w:leader="none" w:pos="9160"/>
+          <w:tab w:val="left" w:leader="none" w:pos="10076"/>
+          <w:tab w:val="left" w:leader="none" w:pos="10992"/>
+          <w:tab w:val="left" w:leader="none" w:pos="11908"/>
+          <w:tab w:val="left" w:leader="none" w:pos="12824"/>
+          <w:tab w:val="left" w:leader="none" w:pos="13740"/>
+          <w:tab w:val="left" w:leader="none" w:pos="14656"/>
+        </w:tabs>
+        <w:ind w:left="720" w:hanging="360"/>
+        <w:rPr>
+          <w:rFonts w:ascii="Consolas" w:cs="Consolas" w:eastAsia="Consolas" w:hAnsi="Consolas"/>
+          <w:b w:val="1"/>
+          <w:color w:val="404040"/>
+          <w:sz w:val="18"/>
+          <w:szCs w:val="18"/>
+        </w:rPr>
+      </w:pPr>
+      <w:r>
+        <w:rPr>
+          <w:rFonts w:ascii="Consolas" w:cs="Consolas" w:eastAsia="Consolas" w:hAnsi="Consolas"/>
+          <w:b w:val="1"/>
+          <w:color w:val="404040"/>
+          <w:sz w:val="18"/>
+          <w:szCs w:val="18"/>
+        </w:rPr>
+        <w:drawing>
+          <wp:inline distB="114300" distT="114300" distL="114300" distR="114300">
+            <wp:extent cx="5943600" cy="3048000"/>
+            <wp:effectExtent b="0" l="0" r="0" t="0"/>
+            <wp:docPr id="967262277" name="image9.png"/>
+            <a:graphic>
+              <a:graphicData uri="http://schemas.openxmlformats.org/drawingml/2006/picture">
+                <pic:pic>
+                  <pic:nvPicPr>
+                    <pic:cNvPr id="0" name="image9.png"/>
+                    <pic:cNvPicPr preferRelativeResize="0"/>
+                  </pic:nvPicPr>
+                  <pic:blipFill>
+                    <a:blip r:embed="rId16"/>
+                    <a:srcRect b="0" l="0" r="0" t="0"/>
+                    <a:stretch>
+                      <a:fillRect/>
+                    </a:stretch>
+                  </pic:blipFill>
+                  <pic:spPr>
+                    <a:xfrm>
+                      <a:off x="0" y="0"/>
+                      <a:ext cx="5943600" cy="3048000"/>
+                    </a:xfrm>
+                    <a:prstGeom prst="rect"/>
+                    <a:ln/>
+                  </pic:spPr>
+                </pic:pic>
+              </a:graphicData>
+            </a:graphic>
+          </wp:inline>
+        </w:drawing>
+      </w:r>
+      <w:r>
+        <w:rPr>
+          <w:rtl w:val="0"/>
+        </w:rPr>
+      </w:r>
+    </w:p>
+    <w:p>
+      <w:pPr>
+        <w:spacing w:after="40" w:before="240" w:line="276" w:lineRule="auto"/>
+        <w:ind w:left="720" w:firstLine="0"/>
+        <w:rPr>
+          <w:rFonts w:ascii="Arial" w:cs="Arial" w:eastAsia="Arial" w:hAnsi="Arial"/>
+          <w:sz w:val="22"/>
+          <w:szCs w:val="22"/>
+        </w:rPr>
+      </w:pPr>
+      <w:r>
+        <w:rPr>
+          <w:rFonts w:ascii="Arial" w:cs="Arial" w:eastAsia="Arial" w:hAnsi="Arial"/>
+          <w:sz w:val="22"/>
+          <w:szCs w:val="22"/>
+        </w:rPr>
+        <w:drawing>
+          <wp:inline distB="114300" distT="114300" distL="114300" distR="114300">
+            <wp:extent cx="5943600" cy="3340100"/>
+            <wp:effectExtent b="0" l="0" r="0" t="0"/>
+            <wp:docPr id="967262281" name="image11.png"/>
+            <a:graphic>
+              <a:graphicData uri="http://schemas.openxmlformats.org/drawingml/2006/picture">
+                <pic:pic>
+                  <pic:nvPicPr>
+                    <pic:cNvPr id="0" name="image11.png"/>
+                    <pic:cNvPicPr preferRelativeResize="0"/>
+                  </pic:nvPicPr>
+                  <pic:blipFill>
+                    <a:blip r:embed="rId17"/>
+                    <a:srcRect b="0" l="0" r="0" t="0"/>
+                    <a:stretch>
+                      <a:fillRect/>
+                    </a:stretch>
+                  </pic:blipFill>
+                  <pic:spPr>
+                    <a:xfrm>
+                      <a:off x="0" y="0"/>
+                      <a:ext cx="5943600" cy="3340100"/>
+                    </a:xfrm>
+                    <a:prstGeom prst="rect"/>
+                    <a:ln/>
+                  </pic:spPr>
+                </pic:pic>
+              </a:graphicData>
+            </a:graphic>
+          </wp:inline>
+        </w:drawing>
+      </w:r>
+      <w:r>
+        <w:rPr>
+          <w:rtl w:val="0"/>
+        </w:rPr>
+      </w:r>
+    </w:p>
+    <w:p>
+      <w:pPr>
+        <w:spacing w:after="40" w:before="240" w:line="276" w:lineRule="auto"/>
+        <w:ind w:left="720" w:firstLine="0"/>
+        <w:rPr>
+          <w:rFonts w:ascii="Arial" w:cs="Arial" w:eastAsia="Arial" w:hAnsi="Arial"/>
+          <w:sz w:val="22"/>
+          <w:szCs w:val="22"/>
+        </w:rPr>
+      </w:pPr>
+      <w:r>
+        <w:rPr>
+          <w:rFonts w:ascii="Arial" w:cs="Arial" w:eastAsia="Arial" w:hAnsi="Arial"/>
+          <w:sz w:val="22"/>
+          <w:szCs w:val="22"/>
+        </w:rPr>
+        <w:drawing>
+          <wp:inline distB="114300" distT="114300" distL="114300" distR="114300">
+            <wp:extent cx="5943600" cy="3340100"/>
+            <wp:effectExtent b="0" l="0" r="0" t="0"/>
+            <wp:docPr id="967262275" name="image10.png"/>
+            <a:graphic>
+              <a:graphicData uri="http://schemas.openxmlformats.org/drawingml/2006/picture">
+                <pic:pic>
+                  <pic:nvPicPr>
+                    <pic:cNvPr id="0" name="image10.png"/>
+                    <pic:cNvPicPr preferRelativeResize="0"/>
+                  </pic:nvPicPr>
+                  <pic:blipFill>
+                    <a:blip r:embed="rId18"/>
+                    <a:srcRect b="0" l="0" r="0" t="0"/>
+                    <a:stretch>
+                      <a:fillRect/>
+                    </a:stretch>
+                  </pic:blipFill>
+                  <pic:spPr>
+                    <a:xfrm>
+                      <a:off x="0" y="0"/>
+                      <a:ext cx="5943600" cy="3340100"/>
+                    </a:xfrm>
+                    <a:prstGeom prst="rect"/>
+                    <a:ln/>
+                  </pic:spPr>
+                </pic:pic>
+              </a:graphicData>
+            </a:graphic>
+          </wp:inline>
+        </w:drawing>
+      </w:r>
+      <w:r>
+        <w:rPr>
+          <w:rtl w:val="0"/>
+        </w:rPr>
+      </w:r>
+    </w:p>
+    <w:p>
+      <w:pPr>
+        <w:ind w:left="0" w:firstLine="0"/>
+        <w:rPr/>
+      </w:pPr>
+      <w:r>
+        <w:rPr>
+          <w:rtl w:val="0"/>
+        </w:rPr>
+      </w:r>
+    </w:p>
+    <w:p>
+      <w:pPr>
+        <w:ind w:left="0" w:firstLine="0"/>
+        <w:rPr/>
+      </w:pPr>
+      <w:r>
+        <w:rPr>
+          <w:rtl w:val="0"/>
+        </w:rPr>
+      </w:r>
+    </w:p>
+    <w:p>
+      <w:pPr>
+        <w:ind w:left="0" w:firstLine="0"/>
+        <w:rPr/>
+      </w:pPr>
+      <w:r>
+        <w:rPr>
+          <w:rtl w:val="0"/>
+        </w:rPr>
+      </w:r>
+    </w:p>
+    <w:p>
+      <w:pPr>
+        <w:numPr>
+          <w:ilvl w:val="0"/>
+          <w:numId w:val="6"/>
+        </w:numPr>
+        <w:ind w:left="720" w:hanging="360"/>
+        <w:rPr>
+          <w:u w:val="none"/>
+        </w:rPr>
+      </w:pPr>
+      <w:r>
+        <w:rPr>
+          <w:rtl w:val="0"/>
+        </w:rPr>
+        <w:t xml:space="preserve">xOpera: </w:t>
+      </w:r>
+      <w:r>
+        <w:rPr>
+          <w:rtl w:val="0"/>
+        </w:rPr>
+        <w:t xml:space="preserve">Ref:</w:t>
+      </w:r>
+      <w:hyperlink r:id="rId19">
+        <w:r>
+          <w:rPr>
+            <w:rtl w:val="0"/>
+          </w:rPr>
+          <w:t xml:space="preserve"> </w:t>
+        </w:r>
+      </w:hyperlink>
+      <w:hyperlink r:id="rId20">
+        <w:r>
+          <w:rPr>
+            <w:color w:val="1155cc"/>
+            <w:u w:val="single"/>
+            <w:rtl w:val="0"/>
+          </w:rPr>
+          <w:t xml:space="preserve">https://xlab-si.github.io/xopera-docs/</w:t>
+        </w:r>
+      </w:hyperlink>
+      <w:r>
+        <w:rPr>
+          <w:rtl w:val="0"/>
+        </w:rPr>
+      </w:r>
+    </w:p>
+    <w:p>
+      <w:pPr>
+        <w:numPr>
+          <w:ilvl w:val="0"/>
+          <w:numId w:val="6"/>
+        </w:numPr>
+        <w:ind w:left="720" w:hanging="360"/>
+        <w:rPr>
+          <w:u w:val="none"/>
+        </w:rPr>
+      </w:pPr>
+      <w:r>
+        <w:rPr>
+          <w:color w:val="1155cc"/>
+          <w:u w:val="single"/>
+        </w:rPr>
+        <w:drawing>
+          <wp:inline distB="114300" distT="114300" distL="114300" distR="114300">
+            <wp:extent cx="6119820" cy="1612900"/>
+            <wp:effectExtent b="0" l="0" r="0" t="0"/>
+            <wp:docPr id="967262283" name="image1.png"/>
+            <a:graphic>
+              <a:graphicData uri="http://schemas.openxmlformats.org/drawingml/2006/picture">
+                <pic:pic>
+                  <pic:nvPicPr>
+                    <pic:cNvPr id="0" name="image1.png"/>
+                    <pic:cNvPicPr preferRelativeResize="0"/>
+                  </pic:nvPicPr>
+                  <pic:blipFill>
+                    <a:blip r:embed="rId21"/>
+                    <a:srcRect b="0" l="0" r="0" t="0"/>
+                    <a:stretch>
+                      <a:fillRect/>
+                    </a:stretch>
+                  </pic:blipFill>
+                  <pic:spPr>
+                    <a:xfrm>
+                      <a:off x="0" y="0"/>
+                      <a:ext cx="6119820" cy="1612900"/>
+                    </a:xfrm>
+                    <a:prstGeom prst="rect"/>
+                    <a:ln/>
+                  </pic:spPr>
+                </pic:pic>
+              </a:graphicData>
+            </a:graphic>
+          </wp:inline>
+        </w:drawing>
+      </w:r>
+      <w:r>
+        <w:rPr>
+          <w:rtl w:val="0"/>
+        </w:rPr>
+      </w:r>
+    </w:p>
+    <w:p>
+      <w:pPr>
+        <w:numPr>
+          <w:ilvl w:val="0"/>
+          <w:numId w:val="6"/>
+        </w:numPr>
+        <w:ind w:left="720" w:hanging="360"/>
+        <w:rPr>
+          <w:color w:val="1155cc"/>
+          <w:u w:val="none"/>
+        </w:rPr>
+      </w:pPr>
+      <w:r>
+        <w:rPr>
+          <w:color w:val="1155cc"/>
+          <w:u w:val="single"/>
+        </w:rPr>
+        <w:drawing>
+          <wp:inline distB="114300" distT="114300" distL="114300" distR="114300">
+            <wp:extent cx="6119820" cy="1930400"/>
+            <wp:effectExtent b="0" l="0" r="0" t="0"/>
+            <wp:docPr id="967262273" name="image6.png"/>
+            <a:graphic>
+              <a:graphicData uri="http://schemas.openxmlformats.org/drawingml/2006/picture">
+                <pic:pic>
+                  <pic:nvPicPr>
+                    <pic:cNvPr id="0" name="image6.png"/>
+                    <pic:cNvPicPr preferRelativeResize="0"/>
+                  </pic:nvPicPr>
+                  <pic:blipFill>
+                    <a:blip r:embed="rId22"/>
+                    <a:srcRect b="0" l="0" r="0" t="0"/>
+                    <a:stretch>
+                      <a:fillRect/>
+                    </a:stretch>
+                  </pic:blipFill>
+                  <pic:spPr>
+                    <a:xfrm>
+                      <a:off x="0" y="0"/>
+                      <a:ext cx="6119820" cy="1930400"/>
+                    </a:xfrm>
+                    <a:prstGeom prst="rect"/>
+                    <a:ln/>
+                  </pic:spPr>
+                </pic:pic>
+              </a:graphicData>
+            </a:graphic>
+          </wp:inline>
+        </w:drawing>
+      </w:r>
+      <w:r>
+        <w:rPr>
+          <w:rtl w:val="0"/>
+        </w:rPr>
+      </w:r>
+    </w:p>
+    <w:p>
+      <w:pPr>
+        <w:numPr>
+          <w:ilvl w:val="0"/>
+          <w:numId w:val="6"/>
+        </w:numPr>
+        <w:ind w:left="720" w:hanging="360"/>
+        <w:rPr>
+          <w:color w:val="1155cc"/>
+          <w:u w:val="none"/>
+        </w:rPr>
+      </w:pPr>
+      <w:r>
+        <w:rPr>
+          <w:color w:val="1155cc"/>
+          <w:u w:val="single"/>
+        </w:rPr>
+        <w:drawing>
+          <wp:inline distB="114300" distT="114300" distL="114300" distR="114300">
+            <wp:extent cx="6119820" cy="1651000"/>
+            <wp:effectExtent b="0" l="0" r="0" t="0"/>
+            <wp:docPr id="967262282" name="image4.png"/>
+            <a:graphic>
+              <a:graphicData uri="http://schemas.openxmlformats.org/drawingml/2006/picture">
+                <pic:pic>
+                  <pic:nvPicPr>
+                    <pic:cNvPr id="0" name="image4.png"/>
+                    <pic:cNvPicPr preferRelativeResize="0"/>
+                  </pic:nvPicPr>
+                  <pic:blipFill>
+                    <a:blip r:embed="rId23"/>
+                    <a:srcRect b="0" l="0" r="0" t="0"/>
+                    <a:stretch>
+                      <a:fillRect/>
+                    </a:stretch>
+                  </pic:blipFill>
+                  <pic:spPr>
+                    <a:xfrm>
+                      <a:off x="0" y="0"/>
+                      <a:ext cx="6119820" cy="1651000"/>
+                    </a:xfrm>
+                    <a:prstGeom prst="rect"/>
+                    <a:ln/>
+                  </pic:spPr>
+                </pic:pic>
+              </a:graphicData>
+            </a:graphic>
+          </wp:inline>
+        </w:drawing>
+      </w:r>
+      <w:r>
+        <w:rPr>
+          <w:rtl w:val="0"/>
+        </w:rPr>
+      </w:r>
+    </w:p>
+    <w:p>
+      <w:pPr>
+        <w:ind w:left="0" w:firstLine="0"/>
+        <w:rPr/>
+      </w:pPr>
+      <w:r>
+        <w:rPr>
+          <w:rtl w:val="0"/>
+        </w:rPr>
+      </w:r>
+    </w:p>
+    <w:p>
+      <w:pPr>
+        <w:jc w:val="left"/>
+        <w:rPr>
+          <w:u w:val="single"/>
+        </w:rPr>
+      </w:pPr>
+      <w:r>
+        <w:rPr>
+          <w:rtl w:val="0"/>
+        </w:rPr>
       </w:r>
     </w:p>
     <w:p>
@@ -1435,20 +3471,7 @@
       </w:pPr>
       <w:r>
         <w:rPr>
-          <w:rtl w:val="0"/>
-        </w:rPr>
-      </w:r>
-    </w:p>
-    <w:p>
-      <w:pPr>
-        <w:jc w:val="center"/>
-        <w:rPr>
           <w:u w:val="single"/>
-        </w:rPr>
-      </w:pPr>
-      <w:r>
-        <w:rPr>
-          <w:u w:val="single"/>
           <w:rtl w:val="0"/>
         </w:rPr>
         <w:t xml:space="preserve">_________________</w:t>
@@ -1465,7 +3488,7 @@
       </w:r>
     </w:p>
     <w:sectPr>
-      <w:headerReference r:id="rId9" w:type="default"/>
+      <w:headerReference r:id="rId24" w:type="default"/>
       <w:pgSz w:h="16840" w:w="11907" w:orient="portrait"/>
       <w:pgMar w:bottom="568" w:top="284" w:left="1134" w:right="1134" w:header="720" w:footer="720"/>
       <w:pgNumType w:start="1"/>
@@ -1844,11 +3867,689 @@
       </w:rPr>
     </w:lvl>
   </w:abstractNum>
+  <w:abstractNum w:abstractNumId="3">
+    <w:lvl w:ilvl="0">
+      <w:start w:val="1"/>
+      <w:numFmt w:val="decimal"/>
+      <w:lvlText w:val="%1."/>
+      <w:lvlJc w:val="left"/>
+      <w:pPr>
+        <w:ind w:left="720" w:hanging="360"/>
+      </w:pPr>
+      <w:rPr>
+        <w:u w:val="none"/>
+      </w:rPr>
+    </w:lvl>
+    <w:lvl w:ilvl="1">
+      <w:start w:val="1"/>
+      <w:numFmt w:val="lowerLetter"/>
+      <w:lvlText w:val="%2."/>
+      <w:lvlJc w:val="left"/>
+      <w:pPr>
+        <w:ind w:left="1440" w:hanging="360"/>
+      </w:pPr>
+      <w:rPr>
+        <w:u w:val="none"/>
+      </w:rPr>
+    </w:lvl>
+    <w:lvl w:ilvl="2">
+      <w:start w:val="1"/>
+      <w:numFmt w:val="lowerRoman"/>
+      <w:lvlText w:val="%3."/>
+      <w:lvlJc w:val="right"/>
+      <w:pPr>
+        <w:ind w:left="2160" w:hanging="360"/>
+      </w:pPr>
+      <w:rPr>
+        <w:u w:val="none"/>
+      </w:rPr>
+    </w:lvl>
+    <w:lvl w:ilvl="3">
+      <w:start w:val="1"/>
+      <w:numFmt w:val="decimal"/>
+      <w:lvlText w:val="%4."/>
+      <w:lvlJc w:val="left"/>
+      <w:pPr>
+        <w:ind w:left="2880" w:hanging="360"/>
+      </w:pPr>
+      <w:rPr>
+        <w:u w:val="none"/>
+      </w:rPr>
+    </w:lvl>
+    <w:lvl w:ilvl="4">
+      <w:start w:val="1"/>
+      <w:numFmt w:val="lowerLetter"/>
+      <w:lvlText w:val="%5."/>
+      <w:lvlJc w:val="left"/>
+      <w:pPr>
+        <w:ind w:left="3600" w:hanging="360"/>
+      </w:pPr>
+      <w:rPr>
+        <w:u w:val="none"/>
+      </w:rPr>
+    </w:lvl>
+    <w:lvl w:ilvl="5">
+      <w:start w:val="1"/>
+      <w:numFmt w:val="lowerRoman"/>
+      <w:lvlText w:val="%6."/>
+      <w:lvlJc w:val="right"/>
+      <w:pPr>
+        <w:ind w:left="4320" w:hanging="360"/>
+      </w:pPr>
+      <w:rPr>
+        <w:u w:val="none"/>
+      </w:rPr>
+    </w:lvl>
+    <w:lvl w:ilvl="6">
+      <w:start w:val="1"/>
+      <w:numFmt w:val="decimal"/>
+      <w:lvlText w:val="%7."/>
+      <w:lvlJc w:val="left"/>
+      <w:pPr>
+        <w:ind w:left="5040" w:hanging="360"/>
+      </w:pPr>
+      <w:rPr>
+        <w:u w:val="none"/>
+      </w:rPr>
+    </w:lvl>
+    <w:lvl w:ilvl="7">
+      <w:start w:val="1"/>
+      <w:numFmt w:val="lowerLetter"/>
+      <w:lvlText w:val="%8."/>
+      <w:lvlJc w:val="left"/>
+      <w:pPr>
+        <w:ind w:left="5760" w:hanging="360"/>
+      </w:pPr>
+      <w:rPr>
+        <w:u w:val="none"/>
+      </w:rPr>
+    </w:lvl>
+    <w:lvl w:ilvl="8">
+      <w:start w:val="1"/>
+      <w:numFmt w:val="lowerRoman"/>
+      <w:lvlText w:val="%9."/>
+      <w:lvlJc w:val="right"/>
+      <w:pPr>
+        <w:ind w:left="6480" w:hanging="360"/>
+      </w:pPr>
+      <w:rPr>
+        <w:u w:val="none"/>
+      </w:rPr>
+    </w:lvl>
+  </w:abstractNum>
+  <w:abstractNum w:abstractNumId="4">
+    <w:lvl w:ilvl="0">
+      <w:start w:val="1"/>
+      <w:numFmt w:val="bullet"/>
+      <w:lvlText w:val="-"/>
+      <w:lvlJc w:val="left"/>
+      <w:pPr>
+        <w:ind w:left="720" w:hanging="360"/>
+      </w:pPr>
+      <w:rPr>
+        <w:u w:val="none"/>
+      </w:rPr>
+    </w:lvl>
+    <w:lvl w:ilvl="1">
+      <w:start w:val="1"/>
+      <w:numFmt w:val="bullet"/>
+      <w:lvlText w:val="-"/>
+      <w:lvlJc w:val="left"/>
+      <w:pPr>
+        <w:ind w:left="1440" w:hanging="360"/>
+      </w:pPr>
+      <w:rPr>
+        <w:u w:val="none"/>
+      </w:rPr>
+    </w:lvl>
+    <w:lvl w:ilvl="2">
+      <w:start w:val="1"/>
+      <w:numFmt w:val="bullet"/>
+      <w:lvlText w:val="-"/>
+      <w:lvlJc w:val="left"/>
+      <w:pPr>
+        <w:ind w:left="2160" w:hanging="360"/>
+      </w:pPr>
+      <w:rPr>
+        <w:u w:val="none"/>
+      </w:rPr>
+    </w:lvl>
+    <w:lvl w:ilvl="3">
+      <w:start w:val="1"/>
+      <w:numFmt w:val="bullet"/>
+      <w:lvlText w:val="-"/>
+      <w:lvlJc w:val="left"/>
+      <w:pPr>
+        <w:ind w:left="2880" w:hanging="360"/>
+      </w:pPr>
+      <w:rPr>
+        <w:u w:val="none"/>
+      </w:rPr>
+    </w:lvl>
+    <w:lvl w:ilvl="4">
+      <w:start w:val="1"/>
+      <w:numFmt w:val="bullet"/>
+      <w:lvlText w:val="-"/>
+      <w:lvlJc w:val="left"/>
+      <w:pPr>
+        <w:ind w:left="3600" w:hanging="360"/>
+      </w:pPr>
+      <w:rPr>
+        <w:u w:val="none"/>
+      </w:rPr>
+    </w:lvl>
+    <w:lvl w:ilvl="5">
+      <w:start w:val="1"/>
+      <w:numFmt w:val="bullet"/>
+      <w:lvlText w:val="-"/>
+      <w:lvlJc w:val="left"/>
+      <w:pPr>
+        <w:ind w:left="4320" w:hanging="360"/>
+      </w:pPr>
+      <w:rPr>
+        <w:u w:val="none"/>
+      </w:rPr>
+    </w:lvl>
+    <w:lvl w:ilvl="6">
+      <w:start w:val="1"/>
+      <w:numFmt w:val="bullet"/>
+      <w:lvlText w:val="-"/>
+      <w:lvlJc w:val="left"/>
+      <w:pPr>
+        <w:ind w:left="5040" w:hanging="360"/>
+      </w:pPr>
+      <w:rPr>
+        <w:u w:val="none"/>
+      </w:rPr>
+    </w:lvl>
+    <w:lvl w:ilvl="7">
+      <w:start w:val="1"/>
+      <w:numFmt w:val="bullet"/>
+      <w:lvlText w:val="-"/>
+      <w:lvlJc w:val="left"/>
+      <w:pPr>
+        <w:ind w:left="5760" w:hanging="360"/>
+      </w:pPr>
+      <w:rPr>
+        <w:u w:val="none"/>
+      </w:rPr>
+    </w:lvl>
+    <w:lvl w:ilvl="8">
+      <w:start w:val="1"/>
+      <w:numFmt w:val="bullet"/>
+      <w:lvlText w:val="-"/>
+      <w:lvlJc w:val="left"/>
+      <w:pPr>
+        <w:ind w:left="6480" w:hanging="360"/>
+      </w:pPr>
+      <w:rPr>
+        <w:u w:val="none"/>
+      </w:rPr>
+    </w:lvl>
+  </w:abstractNum>
+  <w:abstractNum w:abstractNumId="5">
+    <w:lvl w:ilvl="0">
+      <w:start w:val="1"/>
+      <w:numFmt w:val="decimal"/>
+      <w:lvlText w:val="%1)"/>
+      <w:lvlJc w:val="left"/>
+      <w:pPr>
+        <w:ind w:left="720" w:hanging="360"/>
+      </w:pPr>
+      <w:rPr>
+        <w:u w:val="none"/>
+      </w:rPr>
+    </w:lvl>
+    <w:lvl w:ilvl="1">
+      <w:start w:val="1"/>
+      <w:numFmt w:val="lowerLetter"/>
+      <w:lvlText w:val="%2)"/>
+      <w:lvlJc w:val="left"/>
+      <w:pPr>
+        <w:ind w:left="1440" w:hanging="360"/>
+      </w:pPr>
+      <w:rPr>
+        <w:u w:val="none"/>
+      </w:rPr>
+    </w:lvl>
+    <w:lvl w:ilvl="2">
+      <w:start w:val="1"/>
+      <w:numFmt w:val="lowerRoman"/>
+      <w:lvlText w:val="%3)"/>
+      <w:lvlJc w:val="right"/>
+      <w:pPr>
+        <w:ind w:left="2160" w:hanging="360"/>
+      </w:pPr>
+      <w:rPr>
+        <w:u w:val="none"/>
+      </w:rPr>
+    </w:lvl>
+    <w:lvl w:ilvl="3">
+      <w:start w:val="1"/>
+      <w:numFmt w:val="decimal"/>
+      <w:lvlText w:val="(%4)"/>
+      <w:lvlJc w:val="left"/>
+      <w:pPr>
+        <w:ind w:left="2880" w:hanging="360"/>
+      </w:pPr>
+      <w:rPr>
+        <w:u w:val="none"/>
+      </w:rPr>
+    </w:lvl>
+    <w:lvl w:ilvl="4">
+      <w:start w:val="1"/>
+      <w:numFmt w:val="lowerLetter"/>
+      <w:lvlText w:val="(%5)"/>
+      <w:lvlJc w:val="left"/>
+      <w:pPr>
+        <w:ind w:left="3600" w:hanging="360"/>
+      </w:pPr>
+      <w:rPr>
+        <w:u w:val="none"/>
+      </w:rPr>
+    </w:lvl>
+    <w:lvl w:ilvl="5">
+      <w:start w:val="1"/>
+      <w:numFmt w:val="lowerRoman"/>
+      <w:lvlText w:val="(%6)"/>
+      <w:lvlJc w:val="right"/>
+      <w:pPr>
+        <w:ind w:left="4320" w:hanging="360"/>
+      </w:pPr>
+      <w:rPr>
+        <w:u w:val="none"/>
+      </w:rPr>
+    </w:lvl>
+    <w:lvl w:ilvl="6">
+      <w:start w:val="1"/>
+      <w:numFmt w:val="decimal"/>
+      <w:lvlText w:val="%7."/>
+      <w:lvlJc w:val="left"/>
+      <w:pPr>
+        <w:ind w:left="5040" w:hanging="360"/>
+      </w:pPr>
+      <w:rPr>
+        <w:u w:val="none"/>
+      </w:rPr>
+    </w:lvl>
+    <w:lvl w:ilvl="7">
+      <w:start w:val="1"/>
+      <w:numFmt w:val="lowerLetter"/>
+      <w:lvlText w:val="%8."/>
+      <w:lvlJc w:val="left"/>
+      <w:pPr>
+        <w:ind w:left="5760" w:hanging="360"/>
+      </w:pPr>
+      <w:rPr>
+        <w:u w:val="none"/>
+      </w:rPr>
+    </w:lvl>
+    <w:lvl w:ilvl="8">
+      <w:start w:val="1"/>
+      <w:numFmt w:val="lowerRoman"/>
+      <w:lvlText w:val="%9."/>
+      <w:lvlJc w:val="right"/>
+      <w:pPr>
+        <w:ind w:left="6480" w:hanging="360"/>
+      </w:pPr>
+      <w:rPr>
+        <w:u w:val="none"/>
+      </w:rPr>
+    </w:lvl>
+  </w:abstractNum>
+  <w:abstractNum w:abstractNumId="6">
+    <w:lvl w:ilvl="0">
+      <w:start w:val="1"/>
+      <w:numFmt w:val="bullet"/>
+      <w:lvlText w:val="-"/>
+      <w:lvlJc w:val="left"/>
+      <w:pPr>
+        <w:ind w:left="720" w:hanging="360"/>
+      </w:pPr>
+      <w:rPr>
+        <w:u w:val="none"/>
+      </w:rPr>
+    </w:lvl>
+    <w:lvl w:ilvl="1">
+      <w:start w:val="1"/>
+      <w:numFmt w:val="bullet"/>
+      <w:lvlText w:val="-"/>
+      <w:lvlJc w:val="left"/>
+      <w:pPr>
+        <w:ind w:left="1440" w:hanging="360"/>
+      </w:pPr>
+      <w:rPr>
+        <w:u w:val="none"/>
+      </w:rPr>
+    </w:lvl>
+    <w:lvl w:ilvl="2">
+      <w:start w:val="1"/>
+      <w:numFmt w:val="bullet"/>
+      <w:lvlText w:val="-"/>
+      <w:lvlJc w:val="left"/>
+      <w:pPr>
+        <w:ind w:left="2160" w:hanging="360"/>
+      </w:pPr>
+      <w:rPr>
+        <w:u w:val="none"/>
+      </w:rPr>
+    </w:lvl>
+    <w:lvl w:ilvl="3">
+      <w:start w:val="1"/>
+      <w:numFmt w:val="bullet"/>
+      <w:lvlText w:val="-"/>
+      <w:lvlJc w:val="left"/>
+      <w:pPr>
+        <w:ind w:left="2880" w:hanging="360"/>
+      </w:pPr>
+      <w:rPr>
+        <w:u w:val="none"/>
+      </w:rPr>
+    </w:lvl>
+    <w:lvl w:ilvl="4">
+      <w:start w:val="1"/>
+      <w:numFmt w:val="bullet"/>
+      <w:lvlText w:val="-"/>
+      <w:lvlJc w:val="left"/>
+      <w:pPr>
+        <w:ind w:left="3600" w:hanging="360"/>
+      </w:pPr>
+      <w:rPr>
+        <w:u w:val="none"/>
+      </w:rPr>
+    </w:lvl>
+    <w:lvl w:ilvl="5">
+      <w:start w:val="1"/>
+      <w:numFmt w:val="bullet"/>
+      <w:lvlText w:val="-"/>
+      <w:lvlJc w:val="left"/>
+      <w:pPr>
+        <w:ind w:left="4320" w:hanging="360"/>
+      </w:pPr>
+      <w:rPr>
+        <w:u w:val="none"/>
+      </w:rPr>
+    </w:lvl>
+    <w:lvl w:ilvl="6">
+      <w:start w:val="1"/>
+      <w:numFmt w:val="bullet"/>
+      <w:lvlText w:val="-"/>
+      <w:lvlJc w:val="left"/>
+      <w:pPr>
+        <w:ind w:left="5040" w:hanging="360"/>
+      </w:pPr>
+      <w:rPr>
+        <w:u w:val="none"/>
+      </w:rPr>
+    </w:lvl>
+    <w:lvl w:ilvl="7">
+      <w:start w:val="1"/>
+      <w:numFmt w:val="bullet"/>
+      <w:lvlText w:val="-"/>
+      <w:lvlJc w:val="left"/>
+      <w:pPr>
+        <w:ind w:left="5760" w:hanging="360"/>
+      </w:pPr>
+      <w:rPr>
+        <w:u w:val="none"/>
+      </w:rPr>
+    </w:lvl>
+    <w:lvl w:ilvl="8">
+      <w:start w:val="1"/>
+      <w:numFmt w:val="bullet"/>
+      <w:lvlText w:val="-"/>
+      <w:lvlJc w:val="left"/>
+      <w:pPr>
+        <w:ind w:left="6480" w:hanging="360"/>
+      </w:pPr>
+      <w:rPr>
+        <w:u w:val="none"/>
+      </w:rPr>
+    </w:lvl>
+  </w:abstractNum>
+  <w:abstractNum w:abstractNumId="7">
+    <w:lvl w:ilvl="0">
+      <w:start w:val="1"/>
+      <w:numFmt w:val="bullet"/>
+      <w:lvlText w:val="-"/>
+      <w:lvlJc w:val="left"/>
+      <w:pPr>
+        <w:ind w:left="720" w:hanging="360"/>
+      </w:pPr>
+      <w:rPr>
+        <w:u w:val="none"/>
+      </w:rPr>
+    </w:lvl>
+    <w:lvl w:ilvl="1">
+      <w:start w:val="1"/>
+      <w:numFmt w:val="bullet"/>
+      <w:lvlText w:val="-"/>
+      <w:lvlJc w:val="left"/>
+      <w:pPr>
+        <w:ind w:left="1440" w:hanging="360"/>
+      </w:pPr>
+      <w:rPr>
+        <w:u w:val="none"/>
+      </w:rPr>
+    </w:lvl>
+    <w:lvl w:ilvl="2">
+      <w:start w:val="1"/>
+      <w:numFmt w:val="bullet"/>
+      <w:lvlText w:val="-"/>
+      <w:lvlJc w:val="left"/>
+      <w:pPr>
+        <w:ind w:left="2160" w:hanging="360"/>
+      </w:pPr>
+      <w:rPr>
+        <w:u w:val="none"/>
+      </w:rPr>
+    </w:lvl>
+    <w:lvl w:ilvl="3">
+      <w:start w:val="1"/>
+      <w:numFmt w:val="bullet"/>
+      <w:lvlText w:val="-"/>
+      <w:lvlJc w:val="left"/>
+      <w:pPr>
+        <w:ind w:left="2880" w:hanging="360"/>
+      </w:pPr>
+      <w:rPr>
+        <w:u w:val="none"/>
+      </w:rPr>
+    </w:lvl>
+    <w:lvl w:ilvl="4">
+      <w:start w:val="1"/>
+      <w:numFmt w:val="bullet"/>
+      <w:lvlText w:val="-"/>
+      <w:lvlJc w:val="left"/>
+      <w:pPr>
+        <w:ind w:left="3600" w:hanging="360"/>
+      </w:pPr>
+      <w:rPr>
+        <w:u w:val="none"/>
+      </w:rPr>
+    </w:lvl>
+    <w:lvl w:ilvl="5">
+      <w:start w:val="1"/>
+      <w:numFmt w:val="bullet"/>
+      <w:lvlText w:val="-"/>
+      <w:lvlJc w:val="left"/>
+      <w:pPr>
+        <w:ind w:left="4320" w:hanging="360"/>
+      </w:pPr>
+      <w:rPr>
+        <w:u w:val="none"/>
+      </w:rPr>
+    </w:lvl>
+    <w:lvl w:ilvl="6">
+      <w:start w:val="1"/>
+      <w:numFmt w:val="bullet"/>
+      <w:lvlText w:val="-"/>
+      <w:lvlJc w:val="left"/>
+      <w:pPr>
+        <w:ind w:left="5040" w:hanging="360"/>
+      </w:pPr>
+      <w:rPr>
+        <w:u w:val="none"/>
+      </w:rPr>
+    </w:lvl>
+    <w:lvl w:ilvl="7">
+      <w:start w:val="1"/>
+      <w:numFmt w:val="bullet"/>
+      <w:lvlText w:val="-"/>
+      <w:lvlJc w:val="left"/>
+      <w:pPr>
+        <w:ind w:left="5760" w:hanging="360"/>
+      </w:pPr>
+      <w:rPr>
+        <w:u w:val="none"/>
+      </w:rPr>
+    </w:lvl>
+    <w:lvl w:ilvl="8">
+      <w:start w:val="1"/>
+      <w:numFmt w:val="bullet"/>
+      <w:lvlText w:val="-"/>
+      <w:lvlJc w:val="left"/>
+      <w:pPr>
+        <w:ind w:left="6480" w:hanging="360"/>
+      </w:pPr>
+      <w:rPr>
+        <w:u w:val="none"/>
+      </w:rPr>
+    </w:lvl>
+  </w:abstractNum>
+  <w:abstractNum w:abstractNumId="8">
+    <w:lvl w:ilvl="0">
+      <w:start w:val="1"/>
+      <w:numFmt w:val="bullet"/>
+      <w:lvlText w:val="-"/>
+      <w:lvlJc w:val="left"/>
+      <w:pPr>
+        <w:ind w:left="720" w:hanging="360"/>
+      </w:pPr>
+      <w:rPr>
+        <w:u w:val="none"/>
+      </w:rPr>
+    </w:lvl>
+    <w:lvl w:ilvl="1">
+      <w:start w:val="1"/>
+      <w:numFmt w:val="bullet"/>
+      <w:lvlText w:val="-"/>
+      <w:lvlJc w:val="left"/>
+      <w:pPr>
+        <w:ind w:left="1440" w:hanging="360"/>
+      </w:pPr>
+      <w:rPr>
+        <w:u w:val="none"/>
+      </w:rPr>
+    </w:lvl>
+    <w:lvl w:ilvl="2">
+      <w:start w:val="1"/>
+      <w:numFmt w:val="bullet"/>
+      <w:lvlText w:val="-"/>
+      <w:lvlJc w:val="left"/>
+      <w:pPr>
+        <w:ind w:left="2160" w:hanging="360"/>
+      </w:pPr>
+      <w:rPr>
+        <w:u w:val="none"/>
+      </w:rPr>
+    </w:lvl>
+    <w:lvl w:ilvl="3">
+      <w:start w:val="1"/>
+      <w:numFmt w:val="bullet"/>
+      <w:lvlText w:val="-"/>
+      <w:lvlJc w:val="left"/>
+      <w:pPr>
+        <w:ind w:left="2880" w:hanging="360"/>
+      </w:pPr>
+      <w:rPr>
+        <w:u w:val="none"/>
+      </w:rPr>
+    </w:lvl>
+    <w:lvl w:ilvl="4">
+      <w:start w:val="1"/>
+      <w:numFmt w:val="bullet"/>
+      <w:lvlText w:val="-"/>
+      <w:lvlJc w:val="left"/>
+      <w:pPr>
+        <w:ind w:left="3600" w:hanging="360"/>
+      </w:pPr>
+      <w:rPr>
+        <w:u w:val="none"/>
+      </w:rPr>
+    </w:lvl>
+    <w:lvl w:ilvl="5">
+      <w:start w:val="1"/>
+      <w:numFmt w:val="bullet"/>
+      <w:lvlText w:val="-"/>
+      <w:lvlJc w:val="left"/>
+      <w:pPr>
+        <w:ind w:left="4320" w:hanging="360"/>
+      </w:pPr>
+      <w:rPr>
+        <w:u w:val="none"/>
+      </w:rPr>
+    </w:lvl>
+    <w:lvl w:ilvl="6">
+      <w:start w:val="1"/>
+      <w:numFmt w:val="bullet"/>
+      <w:lvlText w:val="-"/>
+      <w:lvlJc w:val="left"/>
+      <w:pPr>
+        <w:ind w:left="5040" w:hanging="360"/>
+      </w:pPr>
+      <w:rPr>
+        <w:u w:val="none"/>
+      </w:rPr>
+    </w:lvl>
+    <w:lvl w:ilvl="7">
+      <w:start w:val="1"/>
+      <w:numFmt w:val="bullet"/>
+      <w:lvlText w:val="-"/>
+      <w:lvlJc w:val="left"/>
+      <w:pPr>
+        <w:ind w:left="5760" w:hanging="360"/>
+      </w:pPr>
+      <w:rPr>
+        <w:u w:val="none"/>
+      </w:rPr>
+    </w:lvl>
+    <w:lvl w:ilvl="8">
+      <w:start w:val="1"/>
+      <w:numFmt w:val="bullet"/>
+      <w:lvlText w:val="-"/>
+      <w:lvlJc w:val="left"/>
+      <w:pPr>
+        <w:ind w:left="6480" w:hanging="360"/>
+      </w:pPr>
+      <w:rPr>
+        <w:u w:val="none"/>
+      </w:rPr>
+    </w:lvl>
+  </w:abstractNum>
   <w:num w:numId="1">
     <w:abstractNumId w:val="1"/>
   </w:num>
   <w:num w:numId="2">
     <w:abstractNumId w:val="2"/>
+  </w:num>
+  <w:num w:numId="3">
+    <w:abstractNumId w:val="3"/>
+  </w:num>
+  <w:num w:numId="4">
+    <w:abstractNumId w:val="4"/>
+  </w:num>
+  <w:num w:numId="5">
+    <w:abstractNumId w:val="5"/>
+  </w:num>
+  <w:num w:numId="6">
+    <w:abstractNumId w:val="6"/>
+  </w:num>
+  <w:num w:numId="7">
+    <w:abstractNumId w:val="7"/>
+  </w:num>
+  <w:num w:numId="8">
+    <w:abstractNumId w:val="8"/>
   </w:num>
 </w:numbering>
 </file>
@@ -2101,6 +4802,19 @@
         <w:left w:w="57.0" w:type="dxa"/>
         <w:bottom w:w="0.0" w:type="dxa"/>
         <w:right w:w="57.0" w:type="dxa"/>
+      </w:tblCellMar>
+    </w:tblPr>
+  </w:style>
+  <w:style w:type="table" w:styleId="Table3">
+    <w:basedOn w:val="TableNormal"/>
+    <w:tblPr>
+      <w:tblStyleRowBandSize w:val="1"/>
+      <w:tblStyleColBandSize w:val="1"/>
+      <w:tblCellMar>
+        <w:top w:w="100.0" w:type="dxa"/>
+        <w:left w:w="100.0" w:type="dxa"/>
+        <w:bottom w:w="100.0" w:type="dxa"/>
+        <w:right w:w="100.0" w:type="dxa"/>
       </w:tblCellMar>
     </w:tblPr>
   </w:style>
@@ -2404,7 +5118,7 @@
 
 <file path=customXML/item1.xml><?xml version="1.0" encoding="utf-8"?>
 <go:gDocsCustomXmlDataStorage xmlns:go="http://customooxmlschemas.google.com/" xmlns:r="http://schemas.openxmlformats.org/officeDocument/2006/relationships" uri="GoogleDocsCustomDataVersion2">
-  <go:docsCustomData xmlns:go="http://customooxmlschemas.google.com/" roundtripDataSignature="AMtx7mhbtda+An8VRe5n4DBNbCdHh78zGQ==">CgMxLjAyCmlkLjFmb2I5dGUyCmlkLjN6bnlzaDcyCWguMmV0OTJwMDIOaC53Ymt2eTMxM3IyenU4AHIhMXBFSzZhaGJJN0stOWY5SGVIdGxQMkluQVRrd1llaHFn</go:docsCustomData>
+  <go:docsCustomData xmlns:go="http://customooxmlschemas.google.com/" roundtripDataSignature="AMtx7migubznVGmrcgWqCmompcK8ag5MRQ==">CgMxLjAaHwoBMBIaChgICVIUChJ0YWJsZS44cnEyNDRpaWQ0YmkyCmlkLjFmb2I5dGUyCmlkLjN6bnlzaDcyCWguMmV0OTJwMDIOaC53Ymt2eTMxM3IyenUyDmgud2NmazFpcDh4ODRwMg5oLnZraG00MzNzZndpNzIOaC4ycGE4ZHo2cmhwN28yDmguZHUyOGhkZTNpMTEzMg5oLjdic3h0bWRjOHhiYzIOaC5qdHU2NWl3dXY1YnE4AHIhMXBFSzZhaGJJN0stOWY5SGVIdGxQMkluQVRrd1llaHFn</go:docsCustomData>
 </go:gDocsCustomXmlDataStorage>
 </file>
 

</xml_diff>

<commit_message>
updated sample-4 for public data link
</commit_message>
<xml_diff>
--- a/Example-4/Doc/Sample -4.docx
+++ b/Example-4/Doc/Sample -4.docx
@@ -60,12 +60,12 @@
                 <wp:inline distB="0" distT="0" distL="0" distR="0">
                   <wp:extent cx="647700" cy="704850"/>
                   <wp:effectExtent b="0" l="0" r="0" t="0"/>
-                  <wp:docPr descr="A black and white logo&#10;&#10;Description automatically generated with low confidence" id="967262278" name="image5.png"/>
+                  <wp:docPr descr="A black and white logo&#10;&#10;Description automatically generated with low confidence" id="967262278" name="image4.png"/>
                   <a:graphic>
                     <a:graphicData uri="http://schemas.openxmlformats.org/drawingml/2006/picture">
                       <pic:pic>
                         <pic:nvPicPr>
-                          <pic:cNvPr descr="A black and white logo&#10;&#10;Description automatically generated with low confidence" id="0" name="image5.png"/>
+                          <pic:cNvPr descr="A black and white logo&#10;&#10;Description automatically generated with low confidence" id="0" name="image4.png"/>
                           <pic:cNvPicPr preferRelativeResize="0"/>
                         </pic:nvPicPr>
                         <pic:blipFill>
@@ -1036,12 +1036,12 @@
           <wp:inline distB="0" distT="0" distL="0" distR="0">
             <wp:extent cx="5943600" cy="2333625"/>
             <wp:effectExtent b="0" l="0" r="0" t="0"/>
-            <wp:docPr id="967262280" name="image3.png"/>
+            <wp:docPr id="967262280" name="image2.png"/>
             <a:graphic>
               <a:graphicData uri="http://schemas.openxmlformats.org/drawingml/2006/picture">
                 <pic:pic>
                   <pic:nvPicPr>
-                    <pic:cNvPr id="0" name="image3.png"/>
+                    <pic:cNvPr id="0" name="image2.png"/>
                     <pic:cNvPicPr preferRelativeResize="0"/>
                   </pic:nvPicPr>
                   <pic:blipFill>
@@ -1701,12 +1701,12 @@
           <wp:inline distB="114300" distT="114300" distL="114300" distR="114300">
             <wp:extent cx="6119820" cy="3327400"/>
             <wp:effectExtent b="0" l="0" r="0" t="0"/>
-            <wp:docPr id="967262276" name="image7.png"/>
+            <wp:docPr id="967262276" name="image3.png"/>
             <a:graphic>
               <a:graphicData uri="http://schemas.openxmlformats.org/drawingml/2006/picture">
                 <pic:pic>
                   <pic:nvPicPr>
-                    <pic:cNvPr id="0" name="image7.png"/>
+                    <pic:cNvPr id="0" name="image3.png"/>
                     <pic:cNvPicPr preferRelativeResize="0"/>
                   </pic:nvPicPr>
                   <pic:blipFill>
@@ -2662,12 +2662,12 @@
           <wp:inline distB="114300" distT="114300" distL="114300" distR="114300">
             <wp:extent cx="6375360" cy="3876774"/>
             <wp:effectExtent b="0" l="0" r="0" t="0"/>
-            <wp:docPr id="967262279" name="image2.png"/>
+            <wp:docPr id="967262279" name="image5.png"/>
             <a:graphic>
               <a:graphicData uri="http://schemas.openxmlformats.org/drawingml/2006/picture">
                 <pic:pic>
                   <pic:nvPicPr>
-                    <pic:cNvPr id="0" name="image2.png"/>
+                    <pic:cNvPr id="0" name="image5.png"/>
                     <pic:cNvPicPr preferRelativeResize="0"/>
                   </pic:nvPicPr>
                   <pic:blipFill>
@@ -2897,6 +2897,45 @@
     </w:p>
     <w:p>
       <w:pPr>
+        <w:rPr/>
+      </w:pPr>
+      <w:r>
+        <w:rPr>
+          <w:rtl w:val="0"/>
+        </w:rPr>
+        <w:t xml:space="preserve">Public Data Set can be accessed here: </w:t>
+      </w:r>
+      <w:hyperlink r:id="rId14">
+        <w:r>
+          <w:rPr>
+            <w:rFonts w:ascii="Arial" w:cs="Arial" w:eastAsia="Arial" w:hAnsi="Arial"/>
+            <w:color w:val="1155cc"/>
+            <w:sz w:val="22"/>
+            <w:szCs w:val="22"/>
+            <w:u w:val="single"/>
+            <w:rtl w:val="0"/>
+          </w:rPr>
+          <w:t xml:space="preserve">Computer Vision Datasets (roboflow.com)</w:t>
+        </w:r>
+      </w:hyperlink>
+      <w:r>
+        <w:rPr>
+          <w:rtl w:val="0"/>
+        </w:rPr>
+      </w:r>
+    </w:p>
+    <w:p>
+      <w:pPr>
+        <w:rPr/>
+      </w:pPr>
+      <w:r>
+        <w:rPr>
+          <w:rtl w:val="0"/>
+        </w:rPr>
+      </w:r>
+    </w:p>
+    <w:p>
+      <w:pPr>
         <w:numPr>
           <w:ilvl w:val="0"/>
           <w:numId w:val="6"/>
@@ -2912,7 +2951,7 @@
         </w:rPr>
         <w:t xml:space="preserve">OAIC: </w:t>
       </w:r>
-      <w:hyperlink r:id="rId14">
+      <w:hyperlink r:id="rId15">
         <w:r>
           <w:rPr>
             <w:color w:val="1155cc"/>
@@ -2975,7 +3014,7 @@
                     <pic:cNvPicPr preferRelativeResize="0"/>
                   </pic:nvPicPr>
                   <pic:blipFill>
-                    <a:blip r:embed="rId15"/>
+                    <a:blip r:embed="rId16"/>
                     <a:srcRect b="0" l="0" r="0" t="0"/>
                     <a:stretch>
                       <a:fillRect/>
@@ -3046,16 +3085,16 @@
           <wp:inline distB="114300" distT="114300" distL="114300" distR="114300">
             <wp:extent cx="5943600" cy="3048000"/>
             <wp:effectExtent b="0" l="0" r="0" t="0"/>
-            <wp:docPr id="967262277" name="image9.png"/>
+            <wp:docPr id="967262277" name="image10.png"/>
             <a:graphic>
               <a:graphicData uri="http://schemas.openxmlformats.org/drawingml/2006/picture">
                 <pic:pic>
                   <pic:nvPicPr>
-                    <pic:cNvPr id="0" name="image9.png"/>
+                    <pic:cNvPr id="0" name="image10.png"/>
                     <pic:cNvPicPr preferRelativeResize="0"/>
                   </pic:nvPicPr>
                   <pic:blipFill>
-                    <a:blip r:embed="rId16"/>
+                    <a:blip r:embed="rId17"/>
                     <a:srcRect b="0" l="0" r="0" t="0"/>
                     <a:stretch>
                       <a:fillRect/>
@@ -3107,61 +3146,6 @@
                 <pic:pic>
                   <pic:nvPicPr>
                     <pic:cNvPr id="0" name="image11.png"/>
-                    <pic:cNvPicPr preferRelativeResize="0"/>
-                  </pic:nvPicPr>
-                  <pic:blipFill>
-                    <a:blip r:embed="rId17"/>
-                    <a:srcRect b="0" l="0" r="0" t="0"/>
-                    <a:stretch>
-                      <a:fillRect/>
-                    </a:stretch>
-                  </pic:blipFill>
-                  <pic:spPr>
-                    <a:xfrm>
-                      <a:off x="0" y="0"/>
-                      <a:ext cx="5943600" cy="3340100"/>
-                    </a:xfrm>
-                    <a:prstGeom prst="rect"/>
-                    <a:ln/>
-                  </pic:spPr>
-                </pic:pic>
-              </a:graphicData>
-            </a:graphic>
-          </wp:inline>
-        </w:drawing>
-      </w:r>
-      <w:r>
-        <w:rPr>
-          <w:rtl w:val="0"/>
-        </w:rPr>
-      </w:r>
-    </w:p>
-    <w:p>
-      <w:pPr>
-        <w:spacing w:after="40" w:before="240" w:line="276" w:lineRule="auto"/>
-        <w:ind w:left="720" w:firstLine="0"/>
-        <w:rPr>
-          <w:rFonts w:ascii="Arial" w:cs="Arial" w:eastAsia="Arial" w:hAnsi="Arial"/>
-          <w:sz w:val="22"/>
-          <w:szCs w:val="22"/>
-        </w:rPr>
-      </w:pPr>
-      <w:r>
-        <w:rPr>
-          <w:rFonts w:ascii="Arial" w:cs="Arial" w:eastAsia="Arial" w:hAnsi="Arial"/>
-          <w:sz w:val="22"/>
-          <w:szCs w:val="22"/>
-        </w:rPr>
-        <w:drawing>
-          <wp:inline distB="114300" distT="114300" distL="114300" distR="114300">
-            <wp:extent cx="5943600" cy="3340100"/>
-            <wp:effectExtent b="0" l="0" r="0" t="0"/>
-            <wp:docPr id="967262275" name="image10.png"/>
-            <a:graphic>
-              <a:graphicData uri="http://schemas.openxmlformats.org/drawingml/2006/picture">
-                <pic:pic>
-                  <pic:nvPicPr>
-                    <pic:cNvPr id="0" name="image10.png"/>
                     <pic:cNvPicPr preferRelativeResize="0"/>
                   </pic:nvPicPr>
                   <pic:blipFill>
@@ -3193,6 +3177,61 @@
     </w:p>
     <w:p>
       <w:pPr>
+        <w:spacing w:after="40" w:before="240" w:line="276" w:lineRule="auto"/>
+        <w:ind w:left="720" w:firstLine="0"/>
+        <w:rPr>
+          <w:rFonts w:ascii="Arial" w:cs="Arial" w:eastAsia="Arial" w:hAnsi="Arial"/>
+          <w:sz w:val="22"/>
+          <w:szCs w:val="22"/>
+        </w:rPr>
+      </w:pPr>
+      <w:r>
+        <w:rPr>
+          <w:rFonts w:ascii="Arial" w:cs="Arial" w:eastAsia="Arial" w:hAnsi="Arial"/>
+          <w:sz w:val="22"/>
+          <w:szCs w:val="22"/>
+        </w:rPr>
+        <w:drawing>
+          <wp:inline distB="114300" distT="114300" distL="114300" distR="114300">
+            <wp:extent cx="5943600" cy="3340100"/>
+            <wp:effectExtent b="0" l="0" r="0" t="0"/>
+            <wp:docPr id="967262275" name="image9.png"/>
+            <a:graphic>
+              <a:graphicData uri="http://schemas.openxmlformats.org/drawingml/2006/picture">
+                <pic:pic>
+                  <pic:nvPicPr>
+                    <pic:cNvPr id="0" name="image9.png"/>
+                    <pic:cNvPicPr preferRelativeResize="0"/>
+                  </pic:nvPicPr>
+                  <pic:blipFill>
+                    <a:blip r:embed="rId19"/>
+                    <a:srcRect b="0" l="0" r="0" t="0"/>
+                    <a:stretch>
+                      <a:fillRect/>
+                    </a:stretch>
+                  </pic:blipFill>
+                  <pic:spPr>
+                    <a:xfrm>
+                      <a:off x="0" y="0"/>
+                      <a:ext cx="5943600" cy="3340100"/>
+                    </a:xfrm>
+                    <a:prstGeom prst="rect"/>
+                    <a:ln/>
+                  </pic:spPr>
+                </pic:pic>
+              </a:graphicData>
+            </a:graphic>
+          </wp:inline>
+        </w:drawing>
+      </w:r>
+      <w:r>
+        <w:rPr>
+          <w:rtl w:val="0"/>
+        </w:rPr>
+      </w:r>
+    </w:p>
+    <w:p>
+      <w:pPr>
         <w:ind w:left="0" w:firstLine="0"/>
         <w:rPr/>
       </w:pPr>
@@ -3247,7 +3286,7 @@
         </w:rPr>
         <w:t xml:space="preserve">Ref:</w:t>
       </w:r>
-      <w:hyperlink r:id="rId19">
+      <w:hyperlink r:id="rId20">
         <w:r>
           <w:rPr>
             <w:rtl w:val="0"/>
@@ -3255,7 +3294,7 @@
           <w:t xml:space="preserve"> </w:t>
         </w:r>
       </w:hyperlink>
-      <w:hyperlink r:id="rId20">
+      <w:hyperlink r:id="rId21">
         <w:r>
           <w:rPr>
             <w:color w:val="1155cc"/>
@@ -3291,16 +3330,16 @@
           <wp:inline distB="114300" distT="114300" distL="114300" distR="114300">
             <wp:extent cx="6119820" cy="1612900"/>
             <wp:effectExtent b="0" l="0" r="0" t="0"/>
-            <wp:docPr id="967262283" name="image1.png"/>
+            <wp:docPr id="967262283" name="image6.png"/>
             <a:graphic>
               <a:graphicData uri="http://schemas.openxmlformats.org/drawingml/2006/picture">
                 <pic:pic>
                   <pic:nvPicPr>
-                    <pic:cNvPr id="0" name="image1.png"/>
+                    <pic:cNvPr id="0" name="image6.png"/>
                     <pic:cNvPicPr preferRelativeResize="0"/>
                   </pic:nvPicPr>
                   <pic:blipFill>
-                    <a:blip r:embed="rId21"/>
+                    <a:blip r:embed="rId22"/>
                     <a:srcRect b="0" l="0" r="0" t="0"/>
                     <a:stretch>
                       <a:fillRect/>
@@ -3347,16 +3386,16 @@
           <wp:inline distB="114300" distT="114300" distL="114300" distR="114300">
             <wp:extent cx="6119820" cy="1930400"/>
             <wp:effectExtent b="0" l="0" r="0" t="0"/>
-            <wp:docPr id="967262273" name="image6.png"/>
+            <wp:docPr id="967262273" name="image1.png"/>
             <a:graphic>
               <a:graphicData uri="http://schemas.openxmlformats.org/drawingml/2006/picture">
                 <pic:pic>
                   <pic:nvPicPr>
-                    <pic:cNvPr id="0" name="image6.png"/>
+                    <pic:cNvPr id="0" name="image1.png"/>
                     <pic:cNvPicPr preferRelativeResize="0"/>
                   </pic:nvPicPr>
                   <pic:blipFill>
-                    <a:blip r:embed="rId22"/>
+                    <a:blip r:embed="rId23"/>
                     <a:srcRect b="0" l="0" r="0" t="0"/>
                     <a:stretch>
                       <a:fillRect/>
@@ -3403,16 +3442,16 @@
           <wp:inline distB="114300" distT="114300" distL="114300" distR="114300">
             <wp:extent cx="6119820" cy="1651000"/>
             <wp:effectExtent b="0" l="0" r="0" t="0"/>
-            <wp:docPr id="967262282" name="image4.png"/>
+            <wp:docPr id="967262282" name="image7.png"/>
             <a:graphic>
               <a:graphicData uri="http://schemas.openxmlformats.org/drawingml/2006/picture">
                 <pic:pic>
                   <pic:nvPicPr>
-                    <pic:cNvPr id="0" name="image4.png"/>
+                    <pic:cNvPr id="0" name="image7.png"/>
                     <pic:cNvPicPr preferRelativeResize="0"/>
                   </pic:nvPicPr>
                   <pic:blipFill>
-                    <a:blip r:embed="rId23"/>
+                    <a:blip r:embed="rId24"/>
                     <a:srcRect b="0" l="0" r="0" t="0"/>
                     <a:stretch>
                       <a:fillRect/>
@@ -3488,7 +3527,7 @@
       </w:r>
     </w:p>
     <w:sectPr>
-      <w:headerReference r:id="rId24" w:type="default"/>
+      <w:headerReference r:id="rId25" w:type="default"/>
       <w:pgSz w:h="16840" w:w="11907" w:orient="portrait"/>
       <w:pgMar w:bottom="568" w:top="284" w:left="1134" w:right="1134" w:header="720" w:footer="720"/>
       <w:pgNumType w:start="1"/>

</xml_diff>